<commit_message>
Merged local files with git
</commit_message>
<xml_diff>
--- a/Documentation.docx
+++ b/Documentation.docx
@@ -1,7 +1,27 @@
 
 <file path=word/document.xml><?xml version="1.0" encoding="utf-8"?>
-<w:document xmlns:wpc="http://schemas.microsoft.com/office/word/2010/wordprocessingCanvas" xmlns:cx="http://schemas.microsoft.com/office/drawing/2014/chartex" xmlns:cx1="http://schemas.microsoft.com/office/drawing/2015/9/8/chartex" xmlns:cx2="http://schemas.microsoft.com/office/drawing/2015/10/21/chartex" xmlns:cx3="http://schemas.microsoft.com/office/drawing/2016/5/9/chartex" xmlns:cx4="http://schemas.microsoft.com/office/drawing/2016/5/10/chartex" xmlns:cx5="http://schemas.microsoft.com/office/drawing/2016/5/11/chartex" xmlns:cx6="http://schemas.microsoft.com/office/drawing/2016/5/12/chartex" xmlns:cx7="http://schemas.microsoft.com/office/drawing/2016/5/13/chartex" xmlns:cx8="http://schemas.microsoft.com/office/drawing/2016/5/14/chartex" xmlns:mc="http://schemas.openxmlformats.org/markup-compatibility/2006" xmlns:aink="http://schemas.microsoft.com/office/drawing/2016/ink" xmlns:am3d="http://schemas.microsoft.com/office/drawing/2017/model3d" xmlns:o="urn:schemas-microsoft-com:office:office" xmlns:r="http://schemas.openxmlformats.org/officeDocument/2006/relationships" xmlns:m="http://schemas.openxmlformats.org/officeDocument/2006/math" xmlns:v="urn:schemas-microsoft-com:vml" xmlns:wp14="http://schemas.microsoft.com/office/word/2010/wordprocessingDrawing" xmlns:wp="http://schemas.openxmlformats.org/drawingml/2006/wordprocessingDrawing" xmlns:w10="urn:schemas-microsoft-com:office:word" xmlns:w="http://schemas.openxmlformats.org/wordprocessingml/2006/main" xmlns:w14="http://schemas.microsoft.com/office/word/2010/wordml" xmlns:w15="http://schemas.microsoft.com/office/word/2012/wordml" xmlns:w16cid="http://schemas.microsoft.com/office/word/2016/wordml/cid" xmlns:w16se="http://schemas.microsoft.com/office/word/2015/wordml/symex" xmlns:wpg="http://schemas.microsoft.com/office/word/2010/wordprocessingGroup" xmlns:wpi="http://schemas.microsoft.com/office/word/2010/wordprocessingInk" xmlns:wne="http://schemas.microsoft.com/office/word/2006/wordml" xmlns:wps="http://schemas.microsoft.com/office/word/2010/wordprocessingShape" mc:Ignorable="w14 w15 w16se w16cid wp14">
+<w:document xmlns:wpc="http://schemas.microsoft.com/office/word/2010/wordprocessingCanvas" xmlns:cx="http://schemas.microsoft.com/office/drawing/2014/chartex" xmlns:cx1="http://schemas.microsoft.com/office/drawing/2015/9/8/chartex" xmlns:cx2="http://schemas.microsoft.com/office/drawing/2015/10/21/chartex" xmlns:cx3="http://schemas.microsoft.com/office/drawing/2016/5/9/chartex" xmlns:cx4="http://schemas.microsoft.com/office/drawing/2016/5/10/chartex" xmlns:cx5="http://schemas.microsoft.com/office/drawing/2016/5/11/chartex" xmlns:mc="http://schemas.openxmlformats.org/markup-compatibility/2006" xmlns:o="urn:schemas-microsoft-com:office:office" xmlns:r="http://schemas.openxmlformats.org/officeDocument/2006/relationships" xmlns:m="http://schemas.openxmlformats.org/officeDocument/2006/math" xmlns:v="urn:schemas-microsoft-com:vml" xmlns:wp14="http://schemas.microsoft.com/office/word/2010/wordprocessingDrawing" xmlns:wp="http://schemas.openxmlformats.org/drawingml/2006/wordprocessingDrawing" xmlns:w10="urn:schemas-microsoft-com:office:word" xmlns:w="http://schemas.openxmlformats.org/wordprocessingml/2006/main" xmlns:w14="http://schemas.microsoft.com/office/word/2010/wordml" xmlns:w15="http://schemas.microsoft.com/office/word/2012/wordml" xmlns:w16se="http://schemas.microsoft.com/office/word/2015/wordml/symex" xmlns:wpg="http://schemas.microsoft.com/office/word/2010/wordprocessingGroup" xmlns:wpi="http://schemas.microsoft.com/office/word/2010/wordprocessingInk" xmlns:wne="http://schemas.microsoft.com/office/word/2006/wordml" xmlns:wps="http://schemas.microsoft.com/office/word/2010/wordprocessingShape" mc:Ignorable="w14 w15 w16se wp14">
   <w:body>
+    <w:p>
+      <w:pPr>
+        <w:jc w:val="center"/>
+        <w:rPr>
+          <w:rFonts w:ascii="Arial" w:hAnsi="Arial" w:cs="Arial"/>
+          <w:sz w:val="32"/>
+          <w:szCs w:val="32"/>
+        </w:rPr>
+      </w:pPr>
+    </w:p>
+    <w:p>
+      <w:pPr>
+        <w:jc w:val="center"/>
+        <w:rPr>
+          <w:rFonts w:ascii="Arial" w:hAnsi="Arial" w:cs="Arial"/>
+          <w:sz w:val="32"/>
+          <w:szCs w:val="32"/>
+        </w:rPr>
+      </w:pPr>
+    </w:p>
     <w:p>
       <w:pPr>
         <w:jc w:val="center"/>
@@ -11,67 +31,35 @@
           <w:szCs w:val="144"/>
         </w:rPr>
       </w:pPr>
-      <w:bookmarkStart w:id="0" w:name="_GoBack"/>
-      <w:bookmarkEnd w:id="0"/>
       <w:r>
         <w:rPr>
           <w:rFonts w:ascii="Arial" w:hAnsi="Arial" w:cs="Arial"/>
           <w:sz w:val="144"/>
           <w:szCs w:val="144"/>
         </w:rPr>
-        <w:t>Altair 8800 Simulator</w:t>
-      </w:r>
-    </w:p>
-    <w:p>
-      <w:pPr>
-        <w:jc w:val="center"/>
+        <w:t xml:space="preserve">Altair 8800 </w:t>
+      </w:r>
+      <w:bookmarkStart w:id="0" w:name="_GoBack"/>
+      <w:bookmarkEnd w:id="0"/>
+      <w:r>
+        <w:rPr>
+          <w:rFonts w:ascii="Arial" w:hAnsi="Arial" w:cs="Arial"/>
+          <w:sz w:val="144"/>
+          <w:szCs w:val="144"/>
+        </w:rPr>
+        <w:t>Simulator</w:t>
+      </w:r>
+    </w:p>
+    <w:p>
+      <w:pPr>
         <w:rPr>
           <w:rFonts w:asciiTheme="majorHAnsi" w:hAnsiTheme="majorHAnsi"/>
           <w:b/>
           <w:sz w:val="32"/>
           <w:szCs w:val="32"/>
-        </w:rPr>
-      </w:pPr>
-    </w:p>
-    <w:p>
-      <w:pPr>
-        <w:jc w:val="center"/>
-        <w:rPr>
-          <w:rFonts w:asciiTheme="majorHAnsi" w:hAnsiTheme="majorHAnsi"/>
-          <w:b/>
-          <w:sz w:val="32"/>
-          <w:szCs w:val="32"/>
-        </w:rPr>
-      </w:pPr>
-      <w:r>
-        <w:rPr>
-          <w:rFonts w:asciiTheme="majorHAnsi" w:hAnsiTheme="majorHAnsi"/>
-          <w:b/>
-          <w:sz w:val="32"/>
-          <w:szCs w:val="32"/>
-        </w:rPr>
-        <w:t>© 2017 David Hansel</w:t>
-      </w:r>
-    </w:p>
-    <w:p>
-      <w:pPr>
-        <w:jc w:val="center"/>
-        <w:rPr>
-          <w:rFonts w:asciiTheme="majorHAnsi" w:hAnsiTheme="majorHAnsi"/>
-          <w:b/>
-          <w:sz w:val="24"/>
-          <w:szCs w:val="24"/>
-        </w:rPr>
-      </w:pPr>
-      <w:r>
-        <w:rPr>
-          <w:rFonts w:asciiTheme="majorHAnsi" w:hAnsiTheme="majorHAnsi"/>
-          <w:b/>
-          <w:sz w:val="24"/>
-          <w:szCs w:val="24"/>
-        </w:rPr>
-        <w:t>https://www.hackster.io/david-hansel/arduino-altair-8800-simulator-3594a6</w:t>
-      </w:r>
+          <w:u w:val="single"/>
+        </w:rPr>
+      </w:pPr>
     </w:p>
     <w:p>
       <w:pPr>
@@ -43413,7 +43401,7 @@
 </file>
 
 <file path=word/endnotes.xml><?xml version="1.0" encoding="utf-8"?>
-<w:endnotes xmlns:wpc="http://schemas.microsoft.com/office/word/2010/wordprocessingCanvas" xmlns:cx="http://schemas.microsoft.com/office/drawing/2014/chartex" xmlns:cx1="http://schemas.microsoft.com/office/drawing/2015/9/8/chartex" xmlns:cx2="http://schemas.microsoft.com/office/drawing/2015/10/21/chartex" xmlns:cx3="http://schemas.microsoft.com/office/drawing/2016/5/9/chartex" xmlns:cx4="http://schemas.microsoft.com/office/drawing/2016/5/10/chartex" xmlns:cx5="http://schemas.microsoft.com/office/drawing/2016/5/11/chartex" xmlns:cx6="http://schemas.microsoft.com/office/drawing/2016/5/12/chartex" xmlns:cx7="http://schemas.microsoft.com/office/drawing/2016/5/13/chartex" xmlns:cx8="http://schemas.microsoft.com/office/drawing/2016/5/14/chartex" xmlns:mc="http://schemas.openxmlformats.org/markup-compatibility/2006" xmlns:aink="http://schemas.microsoft.com/office/drawing/2016/ink" xmlns:am3d="http://schemas.microsoft.com/office/drawing/2017/model3d" xmlns:o="urn:schemas-microsoft-com:office:office" xmlns:r="http://schemas.openxmlformats.org/officeDocument/2006/relationships" xmlns:m="http://schemas.openxmlformats.org/officeDocument/2006/math" xmlns:v="urn:schemas-microsoft-com:vml" xmlns:wp14="http://schemas.microsoft.com/office/word/2010/wordprocessingDrawing" xmlns:wp="http://schemas.openxmlformats.org/drawingml/2006/wordprocessingDrawing" xmlns:w10="urn:schemas-microsoft-com:office:word" xmlns:w="http://schemas.openxmlformats.org/wordprocessingml/2006/main" xmlns:w14="http://schemas.microsoft.com/office/word/2010/wordml" xmlns:w15="http://schemas.microsoft.com/office/word/2012/wordml" xmlns:w16cid="http://schemas.microsoft.com/office/word/2016/wordml/cid" xmlns:w16se="http://schemas.microsoft.com/office/word/2015/wordml/symex" xmlns:wpg="http://schemas.microsoft.com/office/word/2010/wordprocessingGroup" xmlns:wpi="http://schemas.microsoft.com/office/word/2010/wordprocessingInk" xmlns:wne="http://schemas.microsoft.com/office/word/2006/wordml" xmlns:wps="http://schemas.microsoft.com/office/word/2010/wordprocessingShape" mc:Ignorable="w14 w15 w16se w16cid wp14">
+<w:endnotes xmlns:wpc="http://schemas.microsoft.com/office/word/2010/wordprocessingCanvas" xmlns:cx="http://schemas.microsoft.com/office/drawing/2014/chartex" xmlns:cx1="http://schemas.microsoft.com/office/drawing/2015/9/8/chartex" xmlns:cx2="http://schemas.microsoft.com/office/drawing/2015/10/21/chartex" xmlns:cx3="http://schemas.microsoft.com/office/drawing/2016/5/9/chartex" xmlns:cx4="http://schemas.microsoft.com/office/drawing/2016/5/10/chartex" xmlns:cx5="http://schemas.microsoft.com/office/drawing/2016/5/11/chartex" xmlns:mc="http://schemas.openxmlformats.org/markup-compatibility/2006" xmlns:o="urn:schemas-microsoft-com:office:office" xmlns:r="http://schemas.openxmlformats.org/officeDocument/2006/relationships" xmlns:m="http://schemas.openxmlformats.org/officeDocument/2006/math" xmlns:v="urn:schemas-microsoft-com:vml" xmlns:wp14="http://schemas.microsoft.com/office/word/2010/wordprocessingDrawing" xmlns:wp="http://schemas.openxmlformats.org/drawingml/2006/wordprocessingDrawing" xmlns:w10="urn:schemas-microsoft-com:office:word" xmlns:w="http://schemas.openxmlformats.org/wordprocessingml/2006/main" xmlns:w14="http://schemas.microsoft.com/office/word/2010/wordml" xmlns:w15="http://schemas.microsoft.com/office/word/2012/wordml" xmlns:w16se="http://schemas.microsoft.com/office/word/2015/wordml/symex" xmlns:wpg="http://schemas.microsoft.com/office/word/2010/wordprocessingGroup" xmlns:wpi="http://schemas.microsoft.com/office/word/2010/wordprocessingInk" xmlns:wne="http://schemas.microsoft.com/office/word/2006/wordml" xmlns:wps="http://schemas.microsoft.com/office/word/2010/wordprocessingShape" mc:Ignorable="w14 w15 w16se wp14">
   <w:endnote w:type="separator" w:id="-1">
     <w:p>
       <w:pPr>
@@ -43438,7 +43426,7 @@
 </file>
 
 <file path=word/footer1.xml><?xml version="1.0" encoding="utf-8"?>
-<w:ftr xmlns:wpc="http://schemas.microsoft.com/office/word/2010/wordprocessingCanvas" xmlns:cx="http://schemas.microsoft.com/office/drawing/2014/chartex" xmlns:cx1="http://schemas.microsoft.com/office/drawing/2015/9/8/chartex" xmlns:cx2="http://schemas.microsoft.com/office/drawing/2015/10/21/chartex" xmlns:cx3="http://schemas.microsoft.com/office/drawing/2016/5/9/chartex" xmlns:cx4="http://schemas.microsoft.com/office/drawing/2016/5/10/chartex" xmlns:cx5="http://schemas.microsoft.com/office/drawing/2016/5/11/chartex" xmlns:cx6="http://schemas.microsoft.com/office/drawing/2016/5/12/chartex" xmlns:cx7="http://schemas.microsoft.com/office/drawing/2016/5/13/chartex" xmlns:cx8="http://schemas.microsoft.com/office/drawing/2016/5/14/chartex" xmlns:mc="http://schemas.openxmlformats.org/markup-compatibility/2006" xmlns:aink="http://schemas.microsoft.com/office/drawing/2016/ink" xmlns:am3d="http://schemas.microsoft.com/office/drawing/2017/model3d" xmlns:o="urn:schemas-microsoft-com:office:office" xmlns:r="http://schemas.openxmlformats.org/officeDocument/2006/relationships" xmlns:m="http://schemas.openxmlformats.org/officeDocument/2006/math" xmlns:v="urn:schemas-microsoft-com:vml" xmlns:wp14="http://schemas.microsoft.com/office/word/2010/wordprocessingDrawing" xmlns:wp="http://schemas.openxmlformats.org/drawingml/2006/wordprocessingDrawing" xmlns:w10="urn:schemas-microsoft-com:office:word" xmlns:w="http://schemas.openxmlformats.org/wordprocessingml/2006/main" xmlns:w14="http://schemas.microsoft.com/office/word/2010/wordml" xmlns:w15="http://schemas.microsoft.com/office/word/2012/wordml" xmlns:w16cid="http://schemas.microsoft.com/office/word/2016/wordml/cid" xmlns:w16se="http://schemas.microsoft.com/office/word/2015/wordml/symex" xmlns:wpg="http://schemas.microsoft.com/office/word/2010/wordprocessingGroup" xmlns:wpi="http://schemas.microsoft.com/office/word/2010/wordprocessingInk" xmlns:wne="http://schemas.microsoft.com/office/word/2006/wordml" xmlns:wps="http://schemas.microsoft.com/office/word/2010/wordprocessingShape" mc:Ignorable="w14 w15 w16se w16cid wp14">
+<w:ftr xmlns:wpc="http://schemas.microsoft.com/office/word/2010/wordprocessingCanvas" xmlns:cx="http://schemas.microsoft.com/office/drawing/2014/chartex" xmlns:cx1="http://schemas.microsoft.com/office/drawing/2015/9/8/chartex" xmlns:cx2="http://schemas.microsoft.com/office/drawing/2015/10/21/chartex" xmlns:cx3="http://schemas.microsoft.com/office/drawing/2016/5/9/chartex" xmlns:cx4="http://schemas.microsoft.com/office/drawing/2016/5/10/chartex" xmlns:cx5="http://schemas.microsoft.com/office/drawing/2016/5/11/chartex" xmlns:mc="http://schemas.openxmlformats.org/markup-compatibility/2006" xmlns:o="urn:schemas-microsoft-com:office:office" xmlns:r="http://schemas.openxmlformats.org/officeDocument/2006/relationships" xmlns:m="http://schemas.openxmlformats.org/officeDocument/2006/math" xmlns:v="urn:schemas-microsoft-com:vml" xmlns:wp14="http://schemas.microsoft.com/office/word/2010/wordprocessingDrawing" xmlns:wp="http://schemas.openxmlformats.org/drawingml/2006/wordprocessingDrawing" xmlns:w10="urn:schemas-microsoft-com:office:word" xmlns:w="http://schemas.openxmlformats.org/wordprocessingml/2006/main" xmlns:w14="http://schemas.microsoft.com/office/word/2010/wordml" xmlns:w15="http://schemas.microsoft.com/office/word/2012/wordml" xmlns:w16se="http://schemas.microsoft.com/office/word/2015/wordml/symex" xmlns:wpg="http://schemas.microsoft.com/office/word/2010/wordprocessingGroup" xmlns:wpi="http://schemas.microsoft.com/office/word/2010/wordprocessingInk" xmlns:wne="http://schemas.microsoft.com/office/word/2006/wordml" xmlns:wps="http://schemas.microsoft.com/office/word/2010/wordprocessingShape" mc:Ignorable="w14 w15 w16se wp14">
   <w:sdt>
     <w:sdtPr>
       <w:id w:val="-2024535435"/>
@@ -43491,7 +43479,7 @@
 </file>
 
 <file path=word/footer2.xml><?xml version="1.0" encoding="utf-8"?>
-<w:ftr xmlns:wpc="http://schemas.microsoft.com/office/word/2010/wordprocessingCanvas" xmlns:cx="http://schemas.microsoft.com/office/drawing/2014/chartex" xmlns:cx1="http://schemas.microsoft.com/office/drawing/2015/9/8/chartex" xmlns:cx2="http://schemas.microsoft.com/office/drawing/2015/10/21/chartex" xmlns:cx3="http://schemas.microsoft.com/office/drawing/2016/5/9/chartex" xmlns:cx4="http://schemas.microsoft.com/office/drawing/2016/5/10/chartex" xmlns:cx5="http://schemas.microsoft.com/office/drawing/2016/5/11/chartex" xmlns:cx6="http://schemas.microsoft.com/office/drawing/2016/5/12/chartex" xmlns:cx7="http://schemas.microsoft.com/office/drawing/2016/5/13/chartex" xmlns:cx8="http://schemas.microsoft.com/office/drawing/2016/5/14/chartex" xmlns:mc="http://schemas.openxmlformats.org/markup-compatibility/2006" xmlns:aink="http://schemas.microsoft.com/office/drawing/2016/ink" xmlns:am3d="http://schemas.microsoft.com/office/drawing/2017/model3d" xmlns:o="urn:schemas-microsoft-com:office:office" xmlns:r="http://schemas.openxmlformats.org/officeDocument/2006/relationships" xmlns:m="http://schemas.openxmlformats.org/officeDocument/2006/math" xmlns:v="urn:schemas-microsoft-com:vml" xmlns:wp14="http://schemas.microsoft.com/office/word/2010/wordprocessingDrawing" xmlns:wp="http://schemas.openxmlformats.org/drawingml/2006/wordprocessingDrawing" xmlns:w10="urn:schemas-microsoft-com:office:word" xmlns:w="http://schemas.openxmlformats.org/wordprocessingml/2006/main" xmlns:w14="http://schemas.microsoft.com/office/word/2010/wordml" xmlns:w15="http://schemas.microsoft.com/office/word/2012/wordml" xmlns:w16cid="http://schemas.microsoft.com/office/word/2016/wordml/cid" xmlns:w16se="http://schemas.microsoft.com/office/word/2015/wordml/symex" xmlns:wpg="http://schemas.microsoft.com/office/word/2010/wordprocessingGroup" xmlns:wpi="http://schemas.microsoft.com/office/word/2010/wordprocessingInk" xmlns:wne="http://schemas.microsoft.com/office/word/2006/wordml" xmlns:wps="http://schemas.microsoft.com/office/word/2010/wordprocessingShape" mc:Ignorable="w14 w15 w16se w16cid wp14">
+<w:ftr xmlns:wpc="http://schemas.microsoft.com/office/word/2010/wordprocessingCanvas" xmlns:cx="http://schemas.microsoft.com/office/drawing/2014/chartex" xmlns:cx1="http://schemas.microsoft.com/office/drawing/2015/9/8/chartex" xmlns:cx2="http://schemas.microsoft.com/office/drawing/2015/10/21/chartex" xmlns:cx3="http://schemas.microsoft.com/office/drawing/2016/5/9/chartex" xmlns:cx4="http://schemas.microsoft.com/office/drawing/2016/5/10/chartex" xmlns:cx5="http://schemas.microsoft.com/office/drawing/2016/5/11/chartex" xmlns:mc="http://schemas.openxmlformats.org/markup-compatibility/2006" xmlns:o="urn:schemas-microsoft-com:office:office" xmlns:r="http://schemas.openxmlformats.org/officeDocument/2006/relationships" xmlns:m="http://schemas.openxmlformats.org/officeDocument/2006/math" xmlns:v="urn:schemas-microsoft-com:vml" xmlns:wp14="http://schemas.microsoft.com/office/word/2010/wordprocessingDrawing" xmlns:wp="http://schemas.openxmlformats.org/drawingml/2006/wordprocessingDrawing" xmlns:w10="urn:schemas-microsoft-com:office:word" xmlns:w="http://schemas.openxmlformats.org/wordprocessingml/2006/main" xmlns:w14="http://schemas.microsoft.com/office/word/2010/wordml" xmlns:w15="http://schemas.microsoft.com/office/word/2012/wordml" xmlns:w16se="http://schemas.microsoft.com/office/word/2015/wordml/symex" xmlns:wpg="http://schemas.microsoft.com/office/word/2010/wordprocessingGroup" xmlns:wpi="http://schemas.microsoft.com/office/word/2010/wordprocessingInk" xmlns:wne="http://schemas.microsoft.com/office/word/2006/wordml" xmlns:wps="http://schemas.microsoft.com/office/word/2010/wordprocessingShape" mc:Ignorable="w14 w15 w16se wp14">
   <w:sdt>
     <w:sdtPr>
       <w:id w:val="1785837798"/>
@@ -43544,7 +43532,7 @@
 </file>
 
 <file path=word/footnotes.xml><?xml version="1.0" encoding="utf-8"?>
-<w:footnotes xmlns:wpc="http://schemas.microsoft.com/office/word/2010/wordprocessingCanvas" xmlns:cx="http://schemas.microsoft.com/office/drawing/2014/chartex" xmlns:cx1="http://schemas.microsoft.com/office/drawing/2015/9/8/chartex" xmlns:cx2="http://schemas.microsoft.com/office/drawing/2015/10/21/chartex" xmlns:cx3="http://schemas.microsoft.com/office/drawing/2016/5/9/chartex" xmlns:cx4="http://schemas.microsoft.com/office/drawing/2016/5/10/chartex" xmlns:cx5="http://schemas.microsoft.com/office/drawing/2016/5/11/chartex" xmlns:cx6="http://schemas.microsoft.com/office/drawing/2016/5/12/chartex" xmlns:cx7="http://schemas.microsoft.com/office/drawing/2016/5/13/chartex" xmlns:cx8="http://schemas.microsoft.com/office/drawing/2016/5/14/chartex" xmlns:mc="http://schemas.openxmlformats.org/markup-compatibility/2006" xmlns:aink="http://schemas.microsoft.com/office/drawing/2016/ink" xmlns:am3d="http://schemas.microsoft.com/office/drawing/2017/model3d" xmlns:o="urn:schemas-microsoft-com:office:office" xmlns:r="http://schemas.openxmlformats.org/officeDocument/2006/relationships" xmlns:m="http://schemas.openxmlformats.org/officeDocument/2006/math" xmlns:v="urn:schemas-microsoft-com:vml" xmlns:wp14="http://schemas.microsoft.com/office/word/2010/wordprocessingDrawing" xmlns:wp="http://schemas.openxmlformats.org/drawingml/2006/wordprocessingDrawing" xmlns:w10="urn:schemas-microsoft-com:office:word" xmlns:w="http://schemas.openxmlformats.org/wordprocessingml/2006/main" xmlns:w14="http://schemas.microsoft.com/office/word/2010/wordml" xmlns:w15="http://schemas.microsoft.com/office/word/2012/wordml" xmlns:w16cid="http://schemas.microsoft.com/office/word/2016/wordml/cid" xmlns:w16se="http://schemas.microsoft.com/office/word/2015/wordml/symex" xmlns:wpg="http://schemas.microsoft.com/office/word/2010/wordprocessingGroup" xmlns:wpi="http://schemas.microsoft.com/office/word/2010/wordprocessingInk" xmlns:wne="http://schemas.microsoft.com/office/word/2006/wordml" xmlns:wps="http://schemas.microsoft.com/office/word/2010/wordprocessingShape" mc:Ignorable="w14 w15 w16se w16cid wp14">
+<w:footnotes xmlns:wpc="http://schemas.microsoft.com/office/word/2010/wordprocessingCanvas" xmlns:cx="http://schemas.microsoft.com/office/drawing/2014/chartex" xmlns:cx1="http://schemas.microsoft.com/office/drawing/2015/9/8/chartex" xmlns:cx2="http://schemas.microsoft.com/office/drawing/2015/10/21/chartex" xmlns:cx3="http://schemas.microsoft.com/office/drawing/2016/5/9/chartex" xmlns:cx4="http://schemas.microsoft.com/office/drawing/2016/5/10/chartex" xmlns:cx5="http://schemas.microsoft.com/office/drawing/2016/5/11/chartex" xmlns:mc="http://schemas.openxmlformats.org/markup-compatibility/2006" xmlns:o="urn:schemas-microsoft-com:office:office" xmlns:r="http://schemas.openxmlformats.org/officeDocument/2006/relationships" xmlns:m="http://schemas.openxmlformats.org/officeDocument/2006/math" xmlns:v="urn:schemas-microsoft-com:vml" xmlns:wp14="http://schemas.microsoft.com/office/word/2010/wordprocessingDrawing" xmlns:wp="http://schemas.openxmlformats.org/drawingml/2006/wordprocessingDrawing" xmlns:w10="urn:schemas-microsoft-com:office:word" xmlns:w="http://schemas.openxmlformats.org/wordprocessingml/2006/main" xmlns:w14="http://schemas.microsoft.com/office/word/2010/wordml" xmlns:w15="http://schemas.microsoft.com/office/word/2012/wordml" xmlns:w16se="http://schemas.microsoft.com/office/word/2015/wordml/symex" xmlns:wpg="http://schemas.microsoft.com/office/word/2010/wordprocessingGroup" xmlns:wpi="http://schemas.microsoft.com/office/word/2010/wordprocessingInk" xmlns:wne="http://schemas.microsoft.com/office/word/2006/wordml" xmlns:wps="http://schemas.microsoft.com/office/word/2010/wordprocessingShape" mc:Ignorable="w14 w15 w16se wp14">
   <w:footnote w:type="separator" w:id="-1">
     <w:p>
       <w:pPr>
@@ -43569,7 +43557,7 @@
 </file>
 
 <file path=word/numbering.xml><?xml version="1.0" encoding="utf-8"?>
-<w:numbering xmlns:wpc="http://schemas.microsoft.com/office/word/2010/wordprocessingCanvas" xmlns:cx="http://schemas.microsoft.com/office/drawing/2014/chartex" xmlns:cx1="http://schemas.microsoft.com/office/drawing/2015/9/8/chartex" xmlns:cx2="http://schemas.microsoft.com/office/drawing/2015/10/21/chartex" xmlns:cx3="http://schemas.microsoft.com/office/drawing/2016/5/9/chartex" xmlns:cx4="http://schemas.microsoft.com/office/drawing/2016/5/10/chartex" xmlns:cx5="http://schemas.microsoft.com/office/drawing/2016/5/11/chartex" xmlns:cx6="http://schemas.microsoft.com/office/drawing/2016/5/12/chartex" xmlns:cx7="http://schemas.microsoft.com/office/drawing/2016/5/13/chartex" xmlns:cx8="http://schemas.microsoft.com/office/drawing/2016/5/14/chartex" xmlns:mc="http://schemas.openxmlformats.org/markup-compatibility/2006" xmlns:aink="http://schemas.microsoft.com/office/drawing/2016/ink" xmlns:am3d="http://schemas.microsoft.com/office/drawing/2017/model3d" xmlns:o="urn:schemas-microsoft-com:office:office" xmlns:r="http://schemas.openxmlformats.org/officeDocument/2006/relationships" xmlns:m="http://schemas.openxmlformats.org/officeDocument/2006/math" xmlns:v="urn:schemas-microsoft-com:vml" xmlns:wp14="http://schemas.microsoft.com/office/word/2010/wordprocessingDrawing" xmlns:wp="http://schemas.openxmlformats.org/drawingml/2006/wordprocessingDrawing" xmlns:w10="urn:schemas-microsoft-com:office:word" xmlns:w="http://schemas.openxmlformats.org/wordprocessingml/2006/main" xmlns:w14="http://schemas.microsoft.com/office/word/2010/wordml" xmlns:w15="http://schemas.microsoft.com/office/word/2012/wordml" xmlns:w16cid="http://schemas.microsoft.com/office/word/2016/wordml/cid" xmlns:w16se="http://schemas.microsoft.com/office/word/2015/wordml/symex" xmlns:wpg="http://schemas.microsoft.com/office/word/2010/wordprocessingGroup" xmlns:wpi="http://schemas.microsoft.com/office/word/2010/wordprocessingInk" xmlns:wne="http://schemas.microsoft.com/office/word/2006/wordml" xmlns:wps="http://schemas.microsoft.com/office/word/2010/wordprocessingShape" mc:Ignorable="w14 w15 w16se w16cid wp14">
+<w:numbering xmlns:wpc="http://schemas.microsoft.com/office/word/2010/wordprocessingCanvas" xmlns:cx="http://schemas.microsoft.com/office/drawing/2014/chartex" xmlns:cx1="http://schemas.microsoft.com/office/drawing/2015/9/8/chartex" xmlns:cx2="http://schemas.microsoft.com/office/drawing/2015/10/21/chartex" xmlns:cx3="http://schemas.microsoft.com/office/drawing/2016/5/9/chartex" xmlns:cx4="http://schemas.microsoft.com/office/drawing/2016/5/10/chartex" xmlns:cx5="http://schemas.microsoft.com/office/drawing/2016/5/11/chartex" xmlns:mc="http://schemas.openxmlformats.org/markup-compatibility/2006" xmlns:o="urn:schemas-microsoft-com:office:office" xmlns:r="http://schemas.openxmlformats.org/officeDocument/2006/relationships" xmlns:m="http://schemas.openxmlformats.org/officeDocument/2006/math" xmlns:v="urn:schemas-microsoft-com:vml" xmlns:wp14="http://schemas.microsoft.com/office/word/2010/wordprocessingDrawing" xmlns:wp="http://schemas.openxmlformats.org/drawingml/2006/wordprocessingDrawing" xmlns:w10="urn:schemas-microsoft-com:office:word" xmlns:w="http://schemas.openxmlformats.org/wordprocessingml/2006/main" xmlns:w14="http://schemas.microsoft.com/office/word/2010/wordml" xmlns:w15="http://schemas.microsoft.com/office/word/2012/wordml" xmlns:w16se="http://schemas.microsoft.com/office/word/2015/wordml/symex" xmlns:wpg="http://schemas.microsoft.com/office/word/2010/wordprocessingGroup" xmlns:wpi="http://schemas.microsoft.com/office/word/2010/wordprocessingInk" xmlns:wne="http://schemas.microsoft.com/office/word/2006/wordml" xmlns:wps="http://schemas.microsoft.com/office/word/2010/wordprocessingShape" mc:Ignorable="w14 w15 w16se wp14">
   <w:abstractNum w:abstractNumId="0" w15:restartNumberingAfterBreak="0">
     <w:nsid w:val="00544144"/>
     <w:multiLevelType w:val="hybridMultilevel"/>
@@ -48807,7 +48795,7 @@
 </file>
 
 <file path=word/styles.xml><?xml version="1.0" encoding="utf-8"?>
-<w:styles xmlns:mc="http://schemas.openxmlformats.org/markup-compatibility/2006" xmlns:r="http://schemas.openxmlformats.org/officeDocument/2006/relationships" xmlns:w="http://schemas.openxmlformats.org/wordprocessingml/2006/main" xmlns:w14="http://schemas.microsoft.com/office/word/2010/wordml" xmlns:w15="http://schemas.microsoft.com/office/word/2012/wordml" xmlns:w16cid="http://schemas.microsoft.com/office/word/2016/wordml/cid" xmlns:w16se="http://schemas.microsoft.com/office/word/2015/wordml/symex" mc:Ignorable="w14 w15 w16se w16cid">
+<w:styles xmlns:mc="http://schemas.openxmlformats.org/markup-compatibility/2006" xmlns:r="http://schemas.openxmlformats.org/officeDocument/2006/relationships" xmlns:w="http://schemas.openxmlformats.org/wordprocessingml/2006/main" xmlns:w14="http://schemas.microsoft.com/office/word/2010/wordml" xmlns:w15="http://schemas.microsoft.com/office/word/2012/wordml" xmlns:w16se="http://schemas.microsoft.com/office/word/2015/wordml/symex" mc:Ignorable="w14 w15 w16se">
   <w:docDefaults>
     <w:rPrDefault>
       <w:rPr>
@@ -48823,7 +48811,7 @@
       </w:pPr>
     </w:pPrDefault>
   </w:docDefaults>
-  <w:latentStyles w:defLockedState="0" w:defUIPriority="99" w:defSemiHidden="0" w:defUnhideWhenUsed="0" w:defQFormat="0" w:count="375">
+  <w:latentStyles w:defLockedState="0" w:defUIPriority="99" w:defSemiHidden="0" w:defUnhideWhenUsed="0" w:defQFormat="0" w:count="374">
     <w:lsdException w:name="Normal" w:uiPriority="0" w:qFormat="1"/>
     <w:lsdException w:name="heading 1" w:uiPriority="9" w:qFormat="1"/>
     <w:lsdException w:name="heading 2" w:semiHidden="1" w:uiPriority="9" w:unhideWhenUsed="1" w:qFormat="1"/>
@@ -48929,6 +48917,7 @@
     <w:lsdException w:name="HTML Sample" w:semiHidden="1" w:unhideWhenUsed="1"/>
     <w:lsdException w:name="HTML Typewriter" w:semiHidden="1" w:unhideWhenUsed="1"/>
     <w:lsdException w:name="HTML Variable" w:semiHidden="1" w:unhideWhenUsed="1"/>
+    <w:lsdException w:name="Normal Table" w:semiHidden="1" w:unhideWhenUsed="1"/>
     <w:lsdException w:name="annotation subject" w:semiHidden="1" w:unhideWhenUsed="1"/>
     <w:lsdException w:name="No List" w:semiHidden="1" w:unhideWhenUsed="1"/>
     <w:lsdException w:name="Outline List 1" w:semiHidden="1" w:unhideWhenUsed="1"/>
@@ -48975,8 +48964,10 @@
     <w:lsdException w:name="Table Subtle 2" w:semiHidden="1" w:unhideWhenUsed="1"/>
     <w:lsdException w:name="Table Web 1" w:semiHidden="1" w:unhideWhenUsed="1"/>
     <w:lsdException w:name="Table Web 2" w:semiHidden="1" w:unhideWhenUsed="1"/>
+    <w:lsdException w:name="Table Web 3" w:semiHidden="1" w:unhideWhenUsed="1"/>
     <w:lsdException w:name="Balloon Text" w:semiHidden="1" w:unhideWhenUsed="1"/>
     <w:lsdException w:name="Table Grid" w:uiPriority="39"/>
+    <w:lsdException w:name="Table Theme" w:semiHidden="1" w:unhideWhenUsed="1"/>
     <w:lsdException w:name="Placeholder Text" w:semiHidden="1"/>
     <w:lsdException w:name="No Spacing" w:uiPriority="1" w:qFormat="1"/>
     <w:lsdException w:name="Light Shading" w:uiPriority="60"/>
@@ -49195,7 +49186,6 @@
     <w:lsdException w:name="Mention" w:semiHidden="1" w:unhideWhenUsed="1"/>
     <w:lsdException w:name="Smart Hyperlink" w:semiHidden="1" w:unhideWhenUsed="1"/>
     <w:lsdException w:name="Hashtag" w:semiHidden="1" w:unhideWhenUsed="1"/>
-    <w:lsdException w:name="Unresolved Mention" w:semiHidden="1" w:unhideWhenUsed="1"/>
   </w:latentStyles>
   <w:style w:type="paragraph" w:default="1" w:styleId="Normal">
     <w:name w:val="Normal"/>
@@ -49832,7 +49822,7 @@
 </file>
 
 <file path=customXml/itemProps1.xml><?xml version="1.0" encoding="utf-8"?>
-<ds:datastoreItem xmlns:ds="http://schemas.openxmlformats.org/officeDocument/2006/customXml" ds:itemID="{568D2C0C-E360-4AA5-BE59-E35B92D7A3F6}">
+<ds:datastoreItem xmlns:ds="http://schemas.openxmlformats.org/officeDocument/2006/customXml" ds:itemID="{A95AD21B-3C1D-48CA-94C4-201789DFAC4C}">
   <ds:schemaRefs>
     <ds:schemaRef ds:uri="http://schemas.openxmlformats.org/officeDocument/2006/bibliography"/>
   </ds:schemaRefs>

</xml_diff>

<commit_message>
Revert "Merged local files with git"
This reverts commit 1b2fc7d686c939bea4aa7739f2fab4dbad38ae08.
</commit_message>
<xml_diff>
--- a/Documentation.docx
+++ b/Documentation.docx
@@ -1,27 +1,7 @@
 
 <file path=word/document.xml><?xml version="1.0" encoding="utf-8"?>
-<w:document xmlns:wpc="http://schemas.microsoft.com/office/word/2010/wordprocessingCanvas" xmlns:cx="http://schemas.microsoft.com/office/drawing/2014/chartex" xmlns:cx1="http://schemas.microsoft.com/office/drawing/2015/9/8/chartex" xmlns:cx2="http://schemas.microsoft.com/office/drawing/2015/10/21/chartex" xmlns:cx3="http://schemas.microsoft.com/office/drawing/2016/5/9/chartex" xmlns:cx4="http://schemas.microsoft.com/office/drawing/2016/5/10/chartex" xmlns:cx5="http://schemas.microsoft.com/office/drawing/2016/5/11/chartex" xmlns:mc="http://schemas.openxmlformats.org/markup-compatibility/2006" xmlns:o="urn:schemas-microsoft-com:office:office" xmlns:r="http://schemas.openxmlformats.org/officeDocument/2006/relationships" xmlns:m="http://schemas.openxmlformats.org/officeDocument/2006/math" xmlns:v="urn:schemas-microsoft-com:vml" xmlns:wp14="http://schemas.microsoft.com/office/word/2010/wordprocessingDrawing" xmlns:wp="http://schemas.openxmlformats.org/drawingml/2006/wordprocessingDrawing" xmlns:w10="urn:schemas-microsoft-com:office:word" xmlns:w="http://schemas.openxmlformats.org/wordprocessingml/2006/main" xmlns:w14="http://schemas.microsoft.com/office/word/2010/wordml" xmlns:w15="http://schemas.microsoft.com/office/word/2012/wordml" xmlns:w16se="http://schemas.microsoft.com/office/word/2015/wordml/symex" xmlns:wpg="http://schemas.microsoft.com/office/word/2010/wordprocessingGroup" xmlns:wpi="http://schemas.microsoft.com/office/word/2010/wordprocessingInk" xmlns:wne="http://schemas.microsoft.com/office/word/2006/wordml" xmlns:wps="http://schemas.microsoft.com/office/word/2010/wordprocessingShape" mc:Ignorable="w14 w15 w16se wp14">
+<w:document xmlns:wpc="http://schemas.microsoft.com/office/word/2010/wordprocessingCanvas" xmlns:cx="http://schemas.microsoft.com/office/drawing/2014/chartex" xmlns:cx1="http://schemas.microsoft.com/office/drawing/2015/9/8/chartex" xmlns:cx2="http://schemas.microsoft.com/office/drawing/2015/10/21/chartex" xmlns:cx3="http://schemas.microsoft.com/office/drawing/2016/5/9/chartex" xmlns:cx4="http://schemas.microsoft.com/office/drawing/2016/5/10/chartex" xmlns:cx5="http://schemas.microsoft.com/office/drawing/2016/5/11/chartex" xmlns:cx6="http://schemas.microsoft.com/office/drawing/2016/5/12/chartex" xmlns:cx7="http://schemas.microsoft.com/office/drawing/2016/5/13/chartex" xmlns:cx8="http://schemas.microsoft.com/office/drawing/2016/5/14/chartex" xmlns:mc="http://schemas.openxmlformats.org/markup-compatibility/2006" xmlns:aink="http://schemas.microsoft.com/office/drawing/2016/ink" xmlns:am3d="http://schemas.microsoft.com/office/drawing/2017/model3d" xmlns:o="urn:schemas-microsoft-com:office:office" xmlns:r="http://schemas.openxmlformats.org/officeDocument/2006/relationships" xmlns:m="http://schemas.openxmlformats.org/officeDocument/2006/math" xmlns:v="urn:schemas-microsoft-com:vml" xmlns:wp14="http://schemas.microsoft.com/office/word/2010/wordprocessingDrawing" xmlns:wp="http://schemas.openxmlformats.org/drawingml/2006/wordprocessingDrawing" xmlns:w10="urn:schemas-microsoft-com:office:word" xmlns:w="http://schemas.openxmlformats.org/wordprocessingml/2006/main" xmlns:w14="http://schemas.microsoft.com/office/word/2010/wordml" xmlns:w15="http://schemas.microsoft.com/office/word/2012/wordml" xmlns:w16cid="http://schemas.microsoft.com/office/word/2016/wordml/cid" xmlns:w16se="http://schemas.microsoft.com/office/word/2015/wordml/symex" xmlns:wpg="http://schemas.microsoft.com/office/word/2010/wordprocessingGroup" xmlns:wpi="http://schemas.microsoft.com/office/word/2010/wordprocessingInk" xmlns:wne="http://schemas.microsoft.com/office/word/2006/wordml" xmlns:wps="http://schemas.microsoft.com/office/word/2010/wordprocessingShape" mc:Ignorable="w14 w15 w16se w16cid wp14">
   <w:body>
-    <w:p>
-      <w:pPr>
-        <w:jc w:val="center"/>
-        <w:rPr>
-          <w:rFonts w:ascii="Arial" w:hAnsi="Arial" w:cs="Arial"/>
-          <w:sz w:val="32"/>
-          <w:szCs w:val="32"/>
-        </w:rPr>
-      </w:pPr>
-    </w:p>
-    <w:p>
-      <w:pPr>
-        <w:jc w:val="center"/>
-        <w:rPr>
-          <w:rFonts w:ascii="Arial" w:hAnsi="Arial" w:cs="Arial"/>
-          <w:sz w:val="32"/>
-          <w:szCs w:val="32"/>
-        </w:rPr>
-      </w:pPr>
-    </w:p>
     <w:p>
       <w:pPr>
         <w:jc w:val="center"/>
@@ -31,35 +11,67 @@
           <w:szCs w:val="144"/>
         </w:rPr>
       </w:pPr>
+      <w:bookmarkStart w:id="0" w:name="_GoBack"/>
+      <w:bookmarkEnd w:id="0"/>
       <w:r>
         <w:rPr>
           <w:rFonts w:ascii="Arial" w:hAnsi="Arial" w:cs="Arial"/>
           <w:sz w:val="144"/>
           <w:szCs w:val="144"/>
         </w:rPr>
-        <w:t xml:space="preserve">Altair 8800 </w:t>
-      </w:r>
-      <w:bookmarkStart w:id="0" w:name="_GoBack"/>
-      <w:bookmarkEnd w:id="0"/>
-      <w:r>
-        <w:rPr>
-          <w:rFonts w:ascii="Arial" w:hAnsi="Arial" w:cs="Arial"/>
-          <w:sz w:val="144"/>
-          <w:szCs w:val="144"/>
-        </w:rPr>
-        <w:t>Simulator</w:t>
-      </w:r>
-    </w:p>
-    <w:p>
-      <w:pPr>
+        <w:t>Altair 8800 Simulator</w:t>
+      </w:r>
+    </w:p>
+    <w:p>
+      <w:pPr>
+        <w:jc w:val="center"/>
         <w:rPr>
           <w:rFonts w:asciiTheme="majorHAnsi" w:hAnsiTheme="majorHAnsi"/>
           <w:b/>
           <w:sz w:val="32"/>
           <w:szCs w:val="32"/>
-          <w:u w:val="single"/>
-        </w:rPr>
-      </w:pPr>
+        </w:rPr>
+      </w:pPr>
+    </w:p>
+    <w:p>
+      <w:pPr>
+        <w:jc w:val="center"/>
+        <w:rPr>
+          <w:rFonts w:asciiTheme="majorHAnsi" w:hAnsiTheme="majorHAnsi"/>
+          <w:b/>
+          <w:sz w:val="32"/>
+          <w:szCs w:val="32"/>
+        </w:rPr>
+      </w:pPr>
+      <w:r>
+        <w:rPr>
+          <w:rFonts w:asciiTheme="majorHAnsi" w:hAnsiTheme="majorHAnsi"/>
+          <w:b/>
+          <w:sz w:val="32"/>
+          <w:szCs w:val="32"/>
+        </w:rPr>
+        <w:t>© 2017 David Hansel</w:t>
+      </w:r>
+    </w:p>
+    <w:p>
+      <w:pPr>
+        <w:jc w:val="center"/>
+        <w:rPr>
+          <w:rFonts w:asciiTheme="majorHAnsi" w:hAnsiTheme="majorHAnsi"/>
+          <w:b/>
+          <w:sz w:val="24"/>
+          <w:szCs w:val="24"/>
+        </w:rPr>
+      </w:pPr>
+      <w:r>
+        <w:rPr>
+          <w:rFonts w:asciiTheme="majorHAnsi" w:hAnsiTheme="majorHAnsi"/>
+          <w:b/>
+          <w:sz w:val="24"/>
+          <w:szCs w:val="24"/>
+        </w:rPr>
+        <w:t>https://www.hackster.io/david-hansel/arduino-altair-8800-simulator-3594a6</w:t>
+      </w:r>
     </w:p>
     <w:p>
       <w:pPr>
@@ -43401,7 +43413,7 @@
 </file>
 
 <file path=word/endnotes.xml><?xml version="1.0" encoding="utf-8"?>
-<w:endnotes xmlns:wpc="http://schemas.microsoft.com/office/word/2010/wordprocessingCanvas" xmlns:cx="http://schemas.microsoft.com/office/drawing/2014/chartex" xmlns:cx1="http://schemas.microsoft.com/office/drawing/2015/9/8/chartex" xmlns:cx2="http://schemas.microsoft.com/office/drawing/2015/10/21/chartex" xmlns:cx3="http://schemas.microsoft.com/office/drawing/2016/5/9/chartex" xmlns:cx4="http://schemas.microsoft.com/office/drawing/2016/5/10/chartex" xmlns:cx5="http://schemas.microsoft.com/office/drawing/2016/5/11/chartex" xmlns:mc="http://schemas.openxmlformats.org/markup-compatibility/2006" xmlns:o="urn:schemas-microsoft-com:office:office" xmlns:r="http://schemas.openxmlformats.org/officeDocument/2006/relationships" xmlns:m="http://schemas.openxmlformats.org/officeDocument/2006/math" xmlns:v="urn:schemas-microsoft-com:vml" xmlns:wp14="http://schemas.microsoft.com/office/word/2010/wordprocessingDrawing" xmlns:wp="http://schemas.openxmlformats.org/drawingml/2006/wordprocessingDrawing" xmlns:w10="urn:schemas-microsoft-com:office:word" xmlns:w="http://schemas.openxmlformats.org/wordprocessingml/2006/main" xmlns:w14="http://schemas.microsoft.com/office/word/2010/wordml" xmlns:w15="http://schemas.microsoft.com/office/word/2012/wordml" xmlns:w16se="http://schemas.microsoft.com/office/word/2015/wordml/symex" xmlns:wpg="http://schemas.microsoft.com/office/word/2010/wordprocessingGroup" xmlns:wpi="http://schemas.microsoft.com/office/word/2010/wordprocessingInk" xmlns:wne="http://schemas.microsoft.com/office/word/2006/wordml" xmlns:wps="http://schemas.microsoft.com/office/word/2010/wordprocessingShape" mc:Ignorable="w14 w15 w16se wp14">
+<w:endnotes xmlns:wpc="http://schemas.microsoft.com/office/word/2010/wordprocessingCanvas" xmlns:cx="http://schemas.microsoft.com/office/drawing/2014/chartex" xmlns:cx1="http://schemas.microsoft.com/office/drawing/2015/9/8/chartex" xmlns:cx2="http://schemas.microsoft.com/office/drawing/2015/10/21/chartex" xmlns:cx3="http://schemas.microsoft.com/office/drawing/2016/5/9/chartex" xmlns:cx4="http://schemas.microsoft.com/office/drawing/2016/5/10/chartex" xmlns:cx5="http://schemas.microsoft.com/office/drawing/2016/5/11/chartex" xmlns:cx6="http://schemas.microsoft.com/office/drawing/2016/5/12/chartex" xmlns:cx7="http://schemas.microsoft.com/office/drawing/2016/5/13/chartex" xmlns:cx8="http://schemas.microsoft.com/office/drawing/2016/5/14/chartex" xmlns:mc="http://schemas.openxmlformats.org/markup-compatibility/2006" xmlns:aink="http://schemas.microsoft.com/office/drawing/2016/ink" xmlns:am3d="http://schemas.microsoft.com/office/drawing/2017/model3d" xmlns:o="urn:schemas-microsoft-com:office:office" xmlns:r="http://schemas.openxmlformats.org/officeDocument/2006/relationships" xmlns:m="http://schemas.openxmlformats.org/officeDocument/2006/math" xmlns:v="urn:schemas-microsoft-com:vml" xmlns:wp14="http://schemas.microsoft.com/office/word/2010/wordprocessingDrawing" xmlns:wp="http://schemas.openxmlformats.org/drawingml/2006/wordprocessingDrawing" xmlns:w10="urn:schemas-microsoft-com:office:word" xmlns:w="http://schemas.openxmlformats.org/wordprocessingml/2006/main" xmlns:w14="http://schemas.microsoft.com/office/word/2010/wordml" xmlns:w15="http://schemas.microsoft.com/office/word/2012/wordml" xmlns:w16cid="http://schemas.microsoft.com/office/word/2016/wordml/cid" xmlns:w16se="http://schemas.microsoft.com/office/word/2015/wordml/symex" xmlns:wpg="http://schemas.microsoft.com/office/word/2010/wordprocessingGroup" xmlns:wpi="http://schemas.microsoft.com/office/word/2010/wordprocessingInk" xmlns:wne="http://schemas.microsoft.com/office/word/2006/wordml" xmlns:wps="http://schemas.microsoft.com/office/word/2010/wordprocessingShape" mc:Ignorable="w14 w15 w16se w16cid wp14">
   <w:endnote w:type="separator" w:id="-1">
     <w:p>
       <w:pPr>
@@ -43426,7 +43438,7 @@
 </file>
 
 <file path=word/footer1.xml><?xml version="1.0" encoding="utf-8"?>
-<w:ftr xmlns:wpc="http://schemas.microsoft.com/office/word/2010/wordprocessingCanvas" xmlns:cx="http://schemas.microsoft.com/office/drawing/2014/chartex" xmlns:cx1="http://schemas.microsoft.com/office/drawing/2015/9/8/chartex" xmlns:cx2="http://schemas.microsoft.com/office/drawing/2015/10/21/chartex" xmlns:cx3="http://schemas.microsoft.com/office/drawing/2016/5/9/chartex" xmlns:cx4="http://schemas.microsoft.com/office/drawing/2016/5/10/chartex" xmlns:cx5="http://schemas.microsoft.com/office/drawing/2016/5/11/chartex" xmlns:mc="http://schemas.openxmlformats.org/markup-compatibility/2006" xmlns:o="urn:schemas-microsoft-com:office:office" xmlns:r="http://schemas.openxmlformats.org/officeDocument/2006/relationships" xmlns:m="http://schemas.openxmlformats.org/officeDocument/2006/math" xmlns:v="urn:schemas-microsoft-com:vml" xmlns:wp14="http://schemas.microsoft.com/office/word/2010/wordprocessingDrawing" xmlns:wp="http://schemas.openxmlformats.org/drawingml/2006/wordprocessingDrawing" xmlns:w10="urn:schemas-microsoft-com:office:word" xmlns:w="http://schemas.openxmlformats.org/wordprocessingml/2006/main" xmlns:w14="http://schemas.microsoft.com/office/word/2010/wordml" xmlns:w15="http://schemas.microsoft.com/office/word/2012/wordml" xmlns:w16se="http://schemas.microsoft.com/office/word/2015/wordml/symex" xmlns:wpg="http://schemas.microsoft.com/office/word/2010/wordprocessingGroup" xmlns:wpi="http://schemas.microsoft.com/office/word/2010/wordprocessingInk" xmlns:wne="http://schemas.microsoft.com/office/word/2006/wordml" xmlns:wps="http://schemas.microsoft.com/office/word/2010/wordprocessingShape" mc:Ignorable="w14 w15 w16se wp14">
+<w:ftr xmlns:wpc="http://schemas.microsoft.com/office/word/2010/wordprocessingCanvas" xmlns:cx="http://schemas.microsoft.com/office/drawing/2014/chartex" xmlns:cx1="http://schemas.microsoft.com/office/drawing/2015/9/8/chartex" xmlns:cx2="http://schemas.microsoft.com/office/drawing/2015/10/21/chartex" xmlns:cx3="http://schemas.microsoft.com/office/drawing/2016/5/9/chartex" xmlns:cx4="http://schemas.microsoft.com/office/drawing/2016/5/10/chartex" xmlns:cx5="http://schemas.microsoft.com/office/drawing/2016/5/11/chartex" xmlns:cx6="http://schemas.microsoft.com/office/drawing/2016/5/12/chartex" xmlns:cx7="http://schemas.microsoft.com/office/drawing/2016/5/13/chartex" xmlns:cx8="http://schemas.microsoft.com/office/drawing/2016/5/14/chartex" xmlns:mc="http://schemas.openxmlformats.org/markup-compatibility/2006" xmlns:aink="http://schemas.microsoft.com/office/drawing/2016/ink" xmlns:am3d="http://schemas.microsoft.com/office/drawing/2017/model3d" xmlns:o="urn:schemas-microsoft-com:office:office" xmlns:r="http://schemas.openxmlformats.org/officeDocument/2006/relationships" xmlns:m="http://schemas.openxmlformats.org/officeDocument/2006/math" xmlns:v="urn:schemas-microsoft-com:vml" xmlns:wp14="http://schemas.microsoft.com/office/word/2010/wordprocessingDrawing" xmlns:wp="http://schemas.openxmlformats.org/drawingml/2006/wordprocessingDrawing" xmlns:w10="urn:schemas-microsoft-com:office:word" xmlns:w="http://schemas.openxmlformats.org/wordprocessingml/2006/main" xmlns:w14="http://schemas.microsoft.com/office/word/2010/wordml" xmlns:w15="http://schemas.microsoft.com/office/word/2012/wordml" xmlns:w16cid="http://schemas.microsoft.com/office/word/2016/wordml/cid" xmlns:w16se="http://schemas.microsoft.com/office/word/2015/wordml/symex" xmlns:wpg="http://schemas.microsoft.com/office/word/2010/wordprocessingGroup" xmlns:wpi="http://schemas.microsoft.com/office/word/2010/wordprocessingInk" xmlns:wne="http://schemas.microsoft.com/office/word/2006/wordml" xmlns:wps="http://schemas.microsoft.com/office/word/2010/wordprocessingShape" mc:Ignorable="w14 w15 w16se w16cid wp14">
   <w:sdt>
     <w:sdtPr>
       <w:id w:val="-2024535435"/>
@@ -43479,7 +43491,7 @@
 </file>
 
 <file path=word/footer2.xml><?xml version="1.0" encoding="utf-8"?>
-<w:ftr xmlns:wpc="http://schemas.microsoft.com/office/word/2010/wordprocessingCanvas" xmlns:cx="http://schemas.microsoft.com/office/drawing/2014/chartex" xmlns:cx1="http://schemas.microsoft.com/office/drawing/2015/9/8/chartex" xmlns:cx2="http://schemas.microsoft.com/office/drawing/2015/10/21/chartex" xmlns:cx3="http://schemas.microsoft.com/office/drawing/2016/5/9/chartex" xmlns:cx4="http://schemas.microsoft.com/office/drawing/2016/5/10/chartex" xmlns:cx5="http://schemas.microsoft.com/office/drawing/2016/5/11/chartex" xmlns:mc="http://schemas.openxmlformats.org/markup-compatibility/2006" xmlns:o="urn:schemas-microsoft-com:office:office" xmlns:r="http://schemas.openxmlformats.org/officeDocument/2006/relationships" xmlns:m="http://schemas.openxmlformats.org/officeDocument/2006/math" xmlns:v="urn:schemas-microsoft-com:vml" xmlns:wp14="http://schemas.microsoft.com/office/word/2010/wordprocessingDrawing" xmlns:wp="http://schemas.openxmlformats.org/drawingml/2006/wordprocessingDrawing" xmlns:w10="urn:schemas-microsoft-com:office:word" xmlns:w="http://schemas.openxmlformats.org/wordprocessingml/2006/main" xmlns:w14="http://schemas.microsoft.com/office/word/2010/wordml" xmlns:w15="http://schemas.microsoft.com/office/word/2012/wordml" xmlns:w16se="http://schemas.microsoft.com/office/word/2015/wordml/symex" xmlns:wpg="http://schemas.microsoft.com/office/word/2010/wordprocessingGroup" xmlns:wpi="http://schemas.microsoft.com/office/word/2010/wordprocessingInk" xmlns:wne="http://schemas.microsoft.com/office/word/2006/wordml" xmlns:wps="http://schemas.microsoft.com/office/word/2010/wordprocessingShape" mc:Ignorable="w14 w15 w16se wp14">
+<w:ftr xmlns:wpc="http://schemas.microsoft.com/office/word/2010/wordprocessingCanvas" xmlns:cx="http://schemas.microsoft.com/office/drawing/2014/chartex" xmlns:cx1="http://schemas.microsoft.com/office/drawing/2015/9/8/chartex" xmlns:cx2="http://schemas.microsoft.com/office/drawing/2015/10/21/chartex" xmlns:cx3="http://schemas.microsoft.com/office/drawing/2016/5/9/chartex" xmlns:cx4="http://schemas.microsoft.com/office/drawing/2016/5/10/chartex" xmlns:cx5="http://schemas.microsoft.com/office/drawing/2016/5/11/chartex" xmlns:cx6="http://schemas.microsoft.com/office/drawing/2016/5/12/chartex" xmlns:cx7="http://schemas.microsoft.com/office/drawing/2016/5/13/chartex" xmlns:cx8="http://schemas.microsoft.com/office/drawing/2016/5/14/chartex" xmlns:mc="http://schemas.openxmlformats.org/markup-compatibility/2006" xmlns:aink="http://schemas.microsoft.com/office/drawing/2016/ink" xmlns:am3d="http://schemas.microsoft.com/office/drawing/2017/model3d" xmlns:o="urn:schemas-microsoft-com:office:office" xmlns:r="http://schemas.openxmlformats.org/officeDocument/2006/relationships" xmlns:m="http://schemas.openxmlformats.org/officeDocument/2006/math" xmlns:v="urn:schemas-microsoft-com:vml" xmlns:wp14="http://schemas.microsoft.com/office/word/2010/wordprocessingDrawing" xmlns:wp="http://schemas.openxmlformats.org/drawingml/2006/wordprocessingDrawing" xmlns:w10="urn:schemas-microsoft-com:office:word" xmlns:w="http://schemas.openxmlformats.org/wordprocessingml/2006/main" xmlns:w14="http://schemas.microsoft.com/office/word/2010/wordml" xmlns:w15="http://schemas.microsoft.com/office/word/2012/wordml" xmlns:w16cid="http://schemas.microsoft.com/office/word/2016/wordml/cid" xmlns:w16se="http://schemas.microsoft.com/office/word/2015/wordml/symex" xmlns:wpg="http://schemas.microsoft.com/office/word/2010/wordprocessingGroup" xmlns:wpi="http://schemas.microsoft.com/office/word/2010/wordprocessingInk" xmlns:wne="http://schemas.microsoft.com/office/word/2006/wordml" xmlns:wps="http://schemas.microsoft.com/office/word/2010/wordprocessingShape" mc:Ignorable="w14 w15 w16se w16cid wp14">
   <w:sdt>
     <w:sdtPr>
       <w:id w:val="1785837798"/>
@@ -43532,7 +43544,7 @@
 </file>
 
 <file path=word/footnotes.xml><?xml version="1.0" encoding="utf-8"?>
-<w:footnotes xmlns:wpc="http://schemas.microsoft.com/office/word/2010/wordprocessingCanvas" xmlns:cx="http://schemas.microsoft.com/office/drawing/2014/chartex" xmlns:cx1="http://schemas.microsoft.com/office/drawing/2015/9/8/chartex" xmlns:cx2="http://schemas.microsoft.com/office/drawing/2015/10/21/chartex" xmlns:cx3="http://schemas.microsoft.com/office/drawing/2016/5/9/chartex" xmlns:cx4="http://schemas.microsoft.com/office/drawing/2016/5/10/chartex" xmlns:cx5="http://schemas.microsoft.com/office/drawing/2016/5/11/chartex" xmlns:mc="http://schemas.openxmlformats.org/markup-compatibility/2006" xmlns:o="urn:schemas-microsoft-com:office:office" xmlns:r="http://schemas.openxmlformats.org/officeDocument/2006/relationships" xmlns:m="http://schemas.openxmlformats.org/officeDocument/2006/math" xmlns:v="urn:schemas-microsoft-com:vml" xmlns:wp14="http://schemas.microsoft.com/office/word/2010/wordprocessingDrawing" xmlns:wp="http://schemas.openxmlformats.org/drawingml/2006/wordprocessingDrawing" xmlns:w10="urn:schemas-microsoft-com:office:word" xmlns:w="http://schemas.openxmlformats.org/wordprocessingml/2006/main" xmlns:w14="http://schemas.microsoft.com/office/word/2010/wordml" xmlns:w15="http://schemas.microsoft.com/office/word/2012/wordml" xmlns:w16se="http://schemas.microsoft.com/office/word/2015/wordml/symex" xmlns:wpg="http://schemas.microsoft.com/office/word/2010/wordprocessingGroup" xmlns:wpi="http://schemas.microsoft.com/office/word/2010/wordprocessingInk" xmlns:wne="http://schemas.microsoft.com/office/word/2006/wordml" xmlns:wps="http://schemas.microsoft.com/office/word/2010/wordprocessingShape" mc:Ignorable="w14 w15 w16se wp14">
+<w:footnotes xmlns:wpc="http://schemas.microsoft.com/office/word/2010/wordprocessingCanvas" xmlns:cx="http://schemas.microsoft.com/office/drawing/2014/chartex" xmlns:cx1="http://schemas.microsoft.com/office/drawing/2015/9/8/chartex" xmlns:cx2="http://schemas.microsoft.com/office/drawing/2015/10/21/chartex" xmlns:cx3="http://schemas.microsoft.com/office/drawing/2016/5/9/chartex" xmlns:cx4="http://schemas.microsoft.com/office/drawing/2016/5/10/chartex" xmlns:cx5="http://schemas.microsoft.com/office/drawing/2016/5/11/chartex" xmlns:cx6="http://schemas.microsoft.com/office/drawing/2016/5/12/chartex" xmlns:cx7="http://schemas.microsoft.com/office/drawing/2016/5/13/chartex" xmlns:cx8="http://schemas.microsoft.com/office/drawing/2016/5/14/chartex" xmlns:mc="http://schemas.openxmlformats.org/markup-compatibility/2006" xmlns:aink="http://schemas.microsoft.com/office/drawing/2016/ink" xmlns:am3d="http://schemas.microsoft.com/office/drawing/2017/model3d" xmlns:o="urn:schemas-microsoft-com:office:office" xmlns:r="http://schemas.openxmlformats.org/officeDocument/2006/relationships" xmlns:m="http://schemas.openxmlformats.org/officeDocument/2006/math" xmlns:v="urn:schemas-microsoft-com:vml" xmlns:wp14="http://schemas.microsoft.com/office/word/2010/wordprocessingDrawing" xmlns:wp="http://schemas.openxmlformats.org/drawingml/2006/wordprocessingDrawing" xmlns:w10="urn:schemas-microsoft-com:office:word" xmlns:w="http://schemas.openxmlformats.org/wordprocessingml/2006/main" xmlns:w14="http://schemas.microsoft.com/office/word/2010/wordml" xmlns:w15="http://schemas.microsoft.com/office/word/2012/wordml" xmlns:w16cid="http://schemas.microsoft.com/office/word/2016/wordml/cid" xmlns:w16se="http://schemas.microsoft.com/office/word/2015/wordml/symex" xmlns:wpg="http://schemas.microsoft.com/office/word/2010/wordprocessingGroup" xmlns:wpi="http://schemas.microsoft.com/office/word/2010/wordprocessingInk" xmlns:wne="http://schemas.microsoft.com/office/word/2006/wordml" xmlns:wps="http://schemas.microsoft.com/office/word/2010/wordprocessingShape" mc:Ignorable="w14 w15 w16se w16cid wp14">
   <w:footnote w:type="separator" w:id="-1">
     <w:p>
       <w:pPr>
@@ -43557,7 +43569,7 @@
 </file>
 
 <file path=word/numbering.xml><?xml version="1.0" encoding="utf-8"?>
-<w:numbering xmlns:wpc="http://schemas.microsoft.com/office/word/2010/wordprocessingCanvas" xmlns:cx="http://schemas.microsoft.com/office/drawing/2014/chartex" xmlns:cx1="http://schemas.microsoft.com/office/drawing/2015/9/8/chartex" xmlns:cx2="http://schemas.microsoft.com/office/drawing/2015/10/21/chartex" xmlns:cx3="http://schemas.microsoft.com/office/drawing/2016/5/9/chartex" xmlns:cx4="http://schemas.microsoft.com/office/drawing/2016/5/10/chartex" xmlns:cx5="http://schemas.microsoft.com/office/drawing/2016/5/11/chartex" xmlns:mc="http://schemas.openxmlformats.org/markup-compatibility/2006" xmlns:o="urn:schemas-microsoft-com:office:office" xmlns:r="http://schemas.openxmlformats.org/officeDocument/2006/relationships" xmlns:m="http://schemas.openxmlformats.org/officeDocument/2006/math" xmlns:v="urn:schemas-microsoft-com:vml" xmlns:wp14="http://schemas.microsoft.com/office/word/2010/wordprocessingDrawing" xmlns:wp="http://schemas.openxmlformats.org/drawingml/2006/wordprocessingDrawing" xmlns:w10="urn:schemas-microsoft-com:office:word" xmlns:w="http://schemas.openxmlformats.org/wordprocessingml/2006/main" xmlns:w14="http://schemas.microsoft.com/office/word/2010/wordml" xmlns:w15="http://schemas.microsoft.com/office/word/2012/wordml" xmlns:w16se="http://schemas.microsoft.com/office/word/2015/wordml/symex" xmlns:wpg="http://schemas.microsoft.com/office/word/2010/wordprocessingGroup" xmlns:wpi="http://schemas.microsoft.com/office/word/2010/wordprocessingInk" xmlns:wne="http://schemas.microsoft.com/office/word/2006/wordml" xmlns:wps="http://schemas.microsoft.com/office/word/2010/wordprocessingShape" mc:Ignorable="w14 w15 w16se wp14">
+<w:numbering xmlns:wpc="http://schemas.microsoft.com/office/word/2010/wordprocessingCanvas" xmlns:cx="http://schemas.microsoft.com/office/drawing/2014/chartex" xmlns:cx1="http://schemas.microsoft.com/office/drawing/2015/9/8/chartex" xmlns:cx2="http://schemas.microsoft.com/office/drawing/2015/10/21/chartex" xmlns:cx3="http://schemas.microsoft.com/office/drawing/2016/5/9/chartex" xmlns:cx4="http://schemas.microsoft.com/office/drawing/2016/5/10/chartex" xmlns:cx5="http://schemas.microsoft.com/office/drawing/2016/5/11/chartex" xmlns:cx6="http://schemas.microsoft.com/office/drawing/2016/5/12/chartex" xmlns:cx7="http://schemas.microsoft.com/office/drawing/2016/5/13/chartex" xmlns:cx8="http://schemas.microsoft.com/office/drawing/2016/5/14/chartex" xmlns:mc="http://schemas.openxmlformats.org/markup-compatibility/2006" xmlns:aink="http://schemas.microsoft.com/office/drawing/2016/ink" xmlns:am3d="http://schemas.microsoft.com/office/drawing/2017/model3d" xmlns:o="urn:schemas-microsoft-com:office:office" xmlns:r="http://schemas.openxmlformats.org/officeDocument/2006/relationships" xmlns:m="http://schemas.openxmlformats.org/officeDocument/2006/math" xmlns:v="urn:schemas-microsoft-com:vml" xmlns:wp14="http://schemas.microsoft.com/office/word/2010/wordprocessingDrawing" xmlns:wp="http://schemas.openxmlformats.org/drawingml/2006/wordprocessingDrawing" xmlns:w10="urn:schemas-microsoft-com:office:word" xmlns:w="http://schemas.openxmlformats.org/wordprocessingml/2006/main" xmlns:w14="http://schemas.microsoft.com/office/word/2010/wordml" xmlns:w15="http://schemas.microsoft.com/office/word/2012/wordml" xmlns:w16cid="http://schemas.microsoft.com/office/word/2016/wordml/cid" xmlns:w16se="http://schemas.microsoft.com/office/word/2015/wordml/symex" xmlns:wpg="http://schemas.microsoft.com/office/word/2010/wordprocessingGroup" xmlns:wpi="http://schemas.microsoft.com/office/word/2010/wordprocessingInk" xmlns:wne="http://schemas.microsoft.com/office/word/2006/wordml" xmlns:wps="http://schemas.microsoft.com/office/word/2010/wordprocessingShape" mc:Ignorable="w14 w15 w16se w16cid wp14">
   <w:abstractNum w:abstractNumId="0" w15:restartNumberingAfterBreak="0">
     <w:nsid w:val="00544144"/>
     <w:multiLevelType w:val="hybridMultilevel"/>
@@ -48795,7 +48807,7 @@
 </file>
 
 <file path=word/styles.xml><?xml version="1.0" encoding="utf-8"?>
-<w:styles xmlns:mc="http://schemas.openxmlformats.org/markup-compatibility/2006" xmlns:r="http://schemas.openxmlformats.org/officeDocument/2006/relationships" xmlns:w="http://schemas.openxmlformats.org/wordprocessingml/2006/main" xmlns:w14="http://schemas.microsoft.com/office/word/2010/wordml" xmlns:w15="http://schemas.microsoft.com/office/word/2012/wordml" xmlns:w16se="http://schemas.microsoft.com/office/word/2015/wordml/symex" mc:Ignorable="w14 w15 w16se">
+<w:styles xmlns:mc="http://schemas.openxmlformats.org/markup-compatibility/2006" xmlns:r="http://schemas.openxmlformats.org/officeDocument/2006/relationships" xmlns:w="http://schemas.openxmlformats.org/wordprocessingml/2006/main" xmlns:w14="http://schemas.microsoft.com/office/word/2010/wordml" xmlns:w15="http://schemas.microsoft.com/office/word/2012/wordml" xmlns:w16cid="http://schemas.microsoft.com/office/word/2016/wordml/cid" xmlns:w16se="http://schemas.microsoft.com/office/word/2015/wordml/symex" mc:Ignorable="w14 w15 w16se w16cid">
   <w:docDefaults>
     <w:rPrDefault>
       <w:rPr>
@@ -48811,7 +48823,7 @@
       </w:pPr>
     </w:pPrDefault>
   </w:docDefaults>
-  <w:latentStyles w:defLockedState="0" w:defUIPriority="99" w:defSemiHidden="0" w:defUnhideWhenUsed="0" w:defQFormat="0" w:count="374">
+  <w:latentStyles w:defLockedState="0" w:defUIPriority="99" w:defSemiHidden="0" w:defUnhideWhenUsed="0" w:defQFormat="0" w:count="375">
     <w:lsdException w:name="Normal" w:uiPriority="0" w:qFormat="1"/>
     <w:lsdException w:name="heading 1" w:uiPriority="9" w:qFormat="1"/>
     <w:lsdException w:name="heading 2" w:semiHidden="1" w:uiPriority="9" w:unhideWhenUsed="1" w:qFormat="1"/>
@@ -48917,7 +48929,6 @@
     <w:lsdException w:name="HTML Sample" w:semiHidden="1" w:unhideWhenUsed="1"/>
     <w:lsdException w:name="HTML Typewriter" w:semiHidden="1" w:unhideWhenUsed="1"/>
     <w:lsdException w:name="HTML Variable" w:semiHidden="1" w:unhideWhenUsed="1"/>
-    <w:lsdException w:name="Normal Table" w:semiHidden="1" w:unhideWhenUsed="1"/>
     <w:lsdException w:name="annotation subject" w:semiHidden="1" w:unhideWhenUsed="1"/>
     <w:lsdException w:name="No List" w:semiHidden="1" w:unhideWhenUsed="1"/>
     <w:lsdException w:name="Outline List 1" w:semiHidden="1" w:unhideWhenUsed="1"/>
@@ -48964,10 +48975,8 @@
     <w:lsdException w:name="Table Subtle 2" w:semiHidden="1" w:unhideWhenUsed="1"/>
     <w:lsdException w:name="Table Web 1" w:semiHidden="1" w:unhideWhenUsed="1"/>
     <w:lsdException w:name="Table Web 2" w:semiHidden="1" w:unhideWhenUsed="1"/>
-    <w:lsdException w:name="Table Web 3" w:semiHidden="1" w:unhideWhenUsed="1"/>
     <w:lsdException w:name="Balloon Text" w:semiHidden="1" w:unhideWhenUsed="1"/>
     <w:lsdException w:name="Table Grid" w:uiPriority="39"/>
-    <w:lsdException w:name="Table Theme" w:semiHidden="1" w:unhideWhenUsed="1"/>
     <w:lsdException w:name="Placeholder Text" w:semiHidden="1"/>
     <w:lsdException w:name="No Spacing" w:uiPriority="1" w:qFormat="1"/>
     <w:lsdException w:name="Light Shading" w:uiPriority="60"/>
@@ -49186,6 +49195,7 @@
     <w:lsdException w:name="Mention" w:semiHidden="1" w:unhideWhenUsed="1"/>
     <w:lsdException w:name="Smart Hyperlink" w:semiHidden="1" w:unhideWhenUsed="1"/>
     <w:lsdException w:name="Hashtag" w:semiHidden="1" w:unhideWhenUsed="1"/>
+    <w:lsdException w:name="Unresolved Mention" w:semiHidden="1" w:unhideWhenUsed="1"/>
   </w:latentStyles>
   <w:style w:type="paragraph" w:default="1" w:styleId="Normal">
     <w:name w:val="Normal"/>
@@ -49822,7 +49832,7 @@
 </file>
 
 <file path=customXml/itemProps1.xml><?xml version="1.0" encoding="utf-8"?>
-<ds:datastoreItem xmlns:ds="http://schemas.openxmlformats.org/officeDocument/2006/customXml" ds:itemID="{A95AD21B-3C1D-48CA-94C4-201789DFAC4C}">
+<ds:datastoreItem xmlns:ds="http://schemas.openxmlformats.org/officeDocument/2006/customXml" ds:itemID="{568D2C0C-E360-4AA5-BE59-E35B92D7A3F6}">
   <ds:schemaRefs>
     <ds:schemaRef ds:uri="http://schemas.openxmlformats.org/officeDocument/2006/bibliography"/>
   </ds:schemaRefs>

</xml_diff>

<commit_message>
Added support for Parallel CENTRONICS port
</commit_message>
<xml_diff>
--- a/Documentation.docx
+++ b/Documentation.docx
@@ -1,6 +1,6 @@
 
 <file path=word/document.xml><?xml version="1.0" encoding="utf-8"?>
-<w:document xmlns:wpc="http://schemas.microsoft.com/office/word/2010/wordprocessingCanvas" xmlns:cx="http://schemas.microsoft.com/office/drawing/2014/chartex" xmlns:cx1="http://schemas.microsoft.com/office/drawing/2015/9/8/chartex" xmlns:cx2="http://schemas.microsoft.com/office/drawing/2015/10/21/chartex" xmlns:cx3="http://schemas.microsoft.com/office/drawing/2016/5/9/chartex" xmlns:cx4="http://schemas.microsoft.com/office/drawing/2016/5/10/chartex" xmlns:cx5="http://schemas.microsoft.com/office/drawing/2016/5/11/chartex" xmlns:cx6="http://schemas.microsoft.com/office/drawing/2016/5/12/chartex" xmlns:cx7="http://schemas.microsoft.com/office/drawing/2016/5/13/chartex" xmlns:cx8="http://schemas.microsoft.com/office/drawing/2016/5/14/chartex" xmlns:mc="http://schemas.openxmlformats.org/markup-compatibility/2006" xmlns:aink="http://schemas.microsoft.com/office/drawing/2016/ink" xmlns:am3d="http://schemas.microsoft.com/office/drawing/2017/model3d" xmlns:o="urn:schemas-microsoft-com:office:office" xmlns:r="http://schemas.openxmlformats.org/officeDocument/2006/relationships" xmlns:m="http://schemas.openxmlformats.org/officeDocument/2006/math" xmlns:v="urn:schemas-microsoft-com:vml" xmlns:wp14="http://schemas.microsoft.com/office/word/2010/wordprocessingDrawing" xmlns:wp="http://schemas.openxmlformats.org/drawingml/2006/wordprocessingDrawing" xmlns:w10="urn:schemas-microsoft-com:office:word" xmlns:w="http://schemas.openxmlformats.org/wordprocessingml/2006/main" xmlns:w14="http://schemas.microsoft.com/office/word/2010/wordml" xmlns:w15="http://schemas.microsoft.com/office/word/2012/wordml" xmlns:w16cid="http://schemas.microsoft.com/office/word/2016/wordml/cid" xmlns:w16se="http://schemas.microsoft.com/office/word/2015/wordml/symex" xmlns:wpg="http://schemas.microsoft.com/office/word/2010/wordprocessingGroup" xmlns:wpi="http://schemas.microsoft.com/office/word/2010/wordprocessingInk" xmlns:wne="http://schemas.microsoft.com/office/word/2006/wordml" xmlns:wps="http://schemas.microsoft.com/office/word/2010/wordprocessingShape" mc:Ignorable="w14 w15 w16se w16cid wp14">
+<w:document xmlns:wpc="http://schemas.microsoft.com/office/word/2010/wordprocessingCanvas" xmlns:cx="http://schemas.microsoft.com/office/drawing/2014/chartex" xmlns:cx1="http://schemas.microsoft.com/office/drawing/2015/9/8/chartex" xmlns:mc="http://schemas.openxmlformats.org/markup-compatibility/2006" xmlns:o="urn:schemas-microsoft-com:office:office" xmlns:r="http://schemas.openxmlformats.org/officeDocument/2006/relationships" xmlns:m="http://schemas.openxmlformats.org/officeDocument/2006/math" xmlns:v="urn:schemas-microsoft-com:vml" xmlns:wp14="http://schemas.microsoft.com/office/word/2010/wordprocessingDrawing" xmlns:wp="http://schemas.openxmlformats.org/drawingml/2006/wordprocessingDrawing" xmlns:w10="urn:schemas-microsoft-com:office:word" xmlns:w="http://schemas.openxmlformats.org/wordprocessingml/2006/main" xmlns:w14="http://schemas.microsoft.com/office/word/2010/wordml" xmlns:w15="http://schemas.microsoft.com/office/word/2012/wordml" xmlns:w16se="http://schemas.microsoft.com/office/word/2015/wordml/symex" xmlns:wpg="http://schemas.microsoft.com/office/word/2010/wordprocessingGroup" xmlns:wpi="http://schemas.microsoft.com/office/word/2010/wordprocessingInk" xmlns:wne="http://schemas.microsoft.com/office/word/2006/wordml" xmlns:wps="http://schemas.microsoft.com/office/word/2010/wordprocessingShape" mc:Ignorable="w14 w15 w16se wp14">
   <w:body>
     <w:p>
       <w:pPr>
@@ -11,8 +11,6 @@
           <w:szCs w:val="144"/>
         </w:rPr>
       </w:pPr>
-      <w:bookmarkStart w:id="0" w:name="_GoBack"/>
-      <w:bookmarkEnd w:id="0"/>
       <w:r>
         <w:rPr>
           <w:rFonts w:ascii="Arial" w:hAnsi="Arial" w:cs="Arial"/>
@@ -50,7 +48,18 @@
           <w:sz w:val="32"/>
           <w:szCs w:val="32"/>
         </w:rPr>
-        <w:t>© 2017 David Hansel</w:t>
+        <w:t>© 2017</w:t>
+      </w:r>
+      <w:bookmarkStart w:id="0" w:name="_GoBack"/>
+      <w:bookmarkEnd w:id="0"/>
+      <w:r>
+        <w:rPr>
+          <w:rFonts w:asciiTheme="majorHAnsi" w:hAnsiTheme="majorHAnsi"/>
+          <w:b/>
+          <w:sz w:val="32"/>
+          <w:szCs w:val="32"/>
+        </w:rPr>
+        <w:t xml:space="preserve"> David Hansel</w:t>
       </w:r>
     </w:p>
     <w:p>
@@ -1520,7 +1529,16 @@
         <w:t xml:space="preserve"> </w:t>
       </w:r>
       <w:r>
-        <w:t>one ALTAIR 88-SIO, 88-ACR and 88-2SIO board. Each device can be mapped to the Arduino’s serial interface (on the Due, they can be mapped to either Serial or Serial1).</w:t>
+        <w:t>one ALTAIR 88-SIO, 88-ACR,</w:t>
+      </w:r>
+      <w:r>
+        <w:t xml:space="preserve"> 88-2SIO</w:t>
+      </w:r>
+      <w:r>
+        <w:t xml:space="preserve"> and 88-C700</w:t>
+      </w:r>
+      <w:r>
+        <w:t xml:space="preserve"> board. Each device can be mapped to the Arduino’s serial interface (on the Due, they can be mapped to either Serial or Serial1).</w:t>
       </w:r>
       <w:r>
         <w:t xml:space="preserve"> Data sent to </w:t>
@@ -3003,7 +3021,6 @@
         <w:spacing w:after="80"/>
       </w:pPr>
       <w:r>
-        <w:lastRenderedPageBreak/>
         <w:t xml:space="preserve">   </w:t>
       </w:r>
       <w:r>
@@ -4213,7 +4230,6 @@
       </w:r>
       <w:bookmarkStart w:id="4" w:name="_Toc476068000"/>
       <w:r>
-        <w:lastRenderedPageBreak/>
         <w:t xml:space="preserve">Interacting with </w:t>
       </w:r>
       <w:r>
@@ -4504,7 +4520,6 @@
     </w:p>
     <w:p>
       <w:r>
-        <w:lastRenderedPageBreak/>
         <w:t xml:space="preserve">Later programs (such as Altair Disk BASIC) have proper backspace handing built in and </w:t>
       </w:r>
       <w:r>
@@ -4761,7 +4776,6 @@
       </w:pPr>
       <w:bookmarkStart w:id="5" w:name="_Toc476068001"/>
       <w:r>
-        <w:lastRenderedPageBreak/>
         <w:t>Disk Drive Support</w:t>
       </w:r>
       <w:bookmarkEnd w:id="5"/>
@@ -5129,7 +5143,6 @@
       </w:pPr>
       <w:bookmarkStart w:id="6" w:name="_Toc476068002"/>
       <w:r>
-        <w:lastRenderedPageBreak/>
         <w:t>Configuration Menu</w:t>
       </w:r>
       <w:bookmarkEnd w:id="6"/>
@@ -5569,7 +5582,6 @@
         <w:rPr>
           <w:i/>
         </w:rPr>
-        <w:lastRenderedPageBreak/>
         <w:t>C</w:t>
       </w:r>
       <w:r>
@@ -5916,7 +5928,6 @@
         </w:rPr>
       </w:pPr>
       <w:r>
-        <w:lastRenderedPageBreak/>
         <w:br/>
       </w:r>
       <w:r>
@@ -6237,7 +6248,6 @@
         <w:rPr>
           <w:i/>
         </w:rPr>
-        <w:lastRenderedPageBreak/>
         <w:t>Translate backspace to</w:t>
       </w:r>
       <w:r>
@@ -6341,15 +6351,158 @@
     </w:p>
     <w:p>
       <w:pPr>
+        <w:jc w:val="center"/>
         <w:rPr>
           <w:sz w:val="24"/>
           <w:szCs w:val="24"/>
         </w:rPr>
       </w:pPr>
-      <w:r>
-        <w:rPr>
+    </w:p>
+    <w:p>
+      <w:pPr>
+        <w:jc w:val="center"/>
+        <w:rPr>
+          <w:b/>
           <w:sz w:val="24"/>
           <w:szCs w:val="24"/>
+          <w:u w:val="single"/>
+        </w:rPr>
+      </w:pPr>
+      <w:r>
+        <w:rPr>
+          <w:b/>
+          <w:sz w:val="24"/>
+          <w:szCs w:val="24"/>
+          <w:u w:val="single"/>
+        </w:rPr>
+        <w:t>Parallel</w:t>
+      </w:r>
+      <w:r>
+        <w:rPr>
+          <w:b/>
+          <w:sz w:val="24"/>
+          <w:szCs w:val="24"/>
+          <w:u w:val="single"/>
+        </w:rPr>
+        <w:t xml:space="preserve"> device configuration</w:t>
+      </w:r>
+    </w:p>
+    <w:p>
+      <w:r>
+        <w:t xml:space="preserve">The simulator emulates </w:t>
+      </w:r>
+      <w:r>
+        <w:t>one</w:t>
+      </w:r>
+      <w:r>
+        <w:t xml:space="preserve"> </w:t>
+      </w:r>
+      <w:r>
+        <w:t>parallel</w:t>
+      </w:r>
+      <w:r>
+        <w:t xml:space="preserve"> device connected to the Altair:</w:t>
+      </w:r>
+    </w:p>
+    <w:p>
+      <w:pPr>
+        <w:pStyle w:val="ListParagraph"/>
+        <w:numPr>
+          <w:ilvl w:val="0"/>
+          <w:numId w:val="39"/>
+        </w:numPr>
+      </w:pPr>
+      <w:r>
+        <w:t>88-</w:t>
+      </w:r>
+      <w:r>
+        <w:t>C700 card at port 0x02/0x03</w:t>
+      </w:r>
+    </w:p>
+    <w:p>
+      <w:r>
+        <w:t xml:space="preserve">The </w:t>
+      </w:r>
+      <w:r>
+        <w:t>device</w:t>
+      </w:r>
+      <w:r>
+        <w:t xml:space="preserve"> has</w:t>
+      </w:r>
+      <w:r>
+        <w:t xml:space="preserve"> the following settings </w:t>
+      </w:r>
+      <w:r>
+        <w:t xml:space="preserve">which </w:t>
+      </w:r>
+      <w:r>
+        <w:t>can be configured in the configuration menu:</w:t>
+      </w:r>
+    </w:p>
+    <w:p>
+      <w:pPr>
+        <w:pStyle w:val="ListParagraph"/>
+        <w:numPr>
+          <w:ilvl w:val="0"/>
+          <w:numId w:val="39"/>
+        </w:numPr>
+      </w:pPr>
+      <w:r>
+        <w:rPr>
+          <w:i/>
+        </w:rPr>
+        <w:t>Map to host interface</w:t>
+      </w:r>
+      <w:r>
+        <w:br/>
+      </w:r>
+      <w:r>
+        <w:t>Select the interface the CENTRONICS parallel card should be mapped to: Native parallel port, Serial0 or Serial1.</w:t>
+      </w:r>
+    </w:p>
+    <w:p>
+      <w:pPr>
+        <w:pStyle w:val="ListParagraph"/>
+        <w:numPr>
+          <w:ilvl w:val="0"/>
+          <w:numId w:val="39"/>
+        </w:numPr>
+      </w:pPr>
+      <w:r>
+        <w:rPr>
+          <w:i/>
+        </w:rPr>
+        <w:t>Translate LF to CR+LF</w:t>
+      </w:r>
+      <w:r>
+        <w:br/>
+      </w:r>
+      <w:r>
+        <w:t>In order to properly display the lines on the Serial terminal instead of a parallel printer, this option makes sure that a line-feed character actually puts the cursor to the next line</w:t>
+      </w:r>
+      <w:r>
+        <w:t>.</w:t>
+      </w:r>
+    </w:p>
+    <w:p>
+      <w:pPr>
+        <w:rPr>
+          <w:sz w:val="24"/>
+          <w:szCs w:val="24"/>
+        </w:rPr>
+      </w:pPr>
+    </w:p>
+    <w:p>
+      <w:pPr>
+        <w:rPr>
+          <w:sz w:val="24"/>
+          <w:szCs w:val="24"/>
+        </w:rPr>
+      </w:pPr>
+      <w:r>
+        <w:rPr>
+          <w:sz w:val="24"/>
+          <w:szCs w:val="24"/>
         </w:rPr>
         <w:br w:type="page"/>
       </w:r>
@@ -6360,7 +6513,6 @@
       </w:pPr>
       <w:bookmarkStart w:id="7" w:name="_Toc476068003"/>
       <w:r>
-        <w:lastRenderedPageBreak/>
         <w:t>File System Manager</w:t>
       </w:r>
       <w:bookmarkEnd w:id="7"/>
@@ -7012,7 +7164,6 @@
       </w:pPr>
       <w:bookmarkStart w:id="9" w:name="_Toc476068005"/>
       <w:r>
-        <w:lastRenderedPageBreak/>
         <w:t>Example program: Kill-the-bit game</w:t>
       </w:r>
       <w:bookmarkEnd w:id="9"/>
@@ -9272,7 +9423,6 @@
       </w:pPr>
       <w:bookmarkStart w:id="10" w:name="_Toc476068006"/>
       <w:r>
-        <w:lastRenderedPageBreak/>
         <w:t>Loading 4k BASIC the old-school way</w:t>
       </w:r>
       <w:bookmarkEnd w:id="10"/>
@@ -10098,7 +10248,6 @@
       </w:pPr>
       <w:bookmarkStart w:id="11" w:name="_Toc476068007"/>
       <w:r>
-        <w:lastRenderedPageBreak/>
         <w:t>Altair Time Sharing BASIC</w:t>
       </w:r>
       <w:bookmarkEnd w:id="11"/>
@@ -11007,7 +11156,6 @@
       </w:pPr>
       <w:bookmarkStart w:id="12" w:name="_Toc476068008"/>
       <w:r>
-        <w:lastRenderedPageBreak/>
         <w:t>MITS Programming System II</w:t>
       </w:r>
       <w:bookmarkEnd w:id="12"/>
@@ -12489,7 +12637,6 @@
           <w:sz w:val="28"/>
           <w:szCs w:val="28"/>
         </w:rPr>
-        <w:lastRenderedPageBreak/>
         <w:t>Loading and Saving Files</w:t>
       </w:r>
     </w:p>
@@ -14397,7 +14544,6 @@
           <w:sz w:val="20"/>
           <w:szCs w:val="20"/>
         </w:rPr>
-        <w:lastRenderedPageBreak/>
         <w:t>[CTRL-Z</w:t>
       </w:r>
       <w:r>
@@ -16881,7 +17027,6 @@
       </w:pPr>
       <w:bookmarkStart w:id="13" w:name="_Toc476068009"/>
       <w:r>
-        <w:lastRenderedPageBreak/>
         <w:t>8080 Instruction Set</w:t>
       </w:r>
       <w:bookmarkEnd w:id="13"/>
@@ -17590,7 +17735,6 @@
           <w:sz w:val="18"/>
           <w:szCs w:val="18"/>
         </w:rPr>
-        <w:lastRenderedPageBreak/>
         <w:t>Inst      Encoding          Flags   Description</w:t>
       </w:r>
     </w:p>
@@ -18935,7 +19079,6 @@
           <w:sz w:val="18"/>
           <w:szCs w:val="18"/>
         </w:rPr>
-        <w:lastRenderedPageBreak/>
         <w:t>Encoding          Inst      Flags   Description</w:t>
       </w:r>
     </w:p>
@@ -20061,7 +20204,6 @@
       </w:pPr>
       <w:bookmarkStart w:id="14" w:name="_Toc476068010"/>
       <w:r>
-        <w:lastRenderedPageBreak/>
         <w:t>Hardware setup for Arduino Mega 2560</w:t>
       </w:r>
       <w:bookmarkEnd w:id="14"/>
@@ -21041,7 +21183,6 @@
       </w:pPr>
       <w:bookmarkStart w:id="15" w:name="_Toc476068011"/>
       <w:r>
-        <w:lastRenderedPageBreak/>
         <w:t>Pin Mapping for Arduino Mega 2560</w:t>
       </w:r>
       <w:bookmarkEnd w:id="15"/>
@@ -31799,7 +31940,6 @@
       </w:pPr>
       <w:bookmarkStart w:id="16" w:name="_Toc476068012"/>
       <w:r>
-        <w:lastRenderedPageBreak/>
         <w:t>Hardware setup for Arduino Due</w:t>
       </w:r>
       <w:bookmarkEnd w:id="16"/>
@@ -43205,7 +43345,6 @@
       </w:pPr>
       <w:bookmarkStart w:id="18" w:name="_Toc476068014"/>
       <w:r>
-        <w:lastRenderedPageBreak/>
         <w:t>Wiring an SD card to the Arduino Due</w:t>
       </w:r>
       <w:bookmarkEnd w:id="18"/>
@@ -43413,7 +43552,7 @@
 </file>
 
 <file path=word/endnotes.xml><?xml version="1.0" encoding="utf-8"?>
-<w:endnotes xmlns:wpc="http://schemas.microsoft.com/office/word/2010/wordprocessingCanvas" xmlns:cx="http://schemas.microsoft.com/office/drawing/2014/chartex" xmlns:cx1="http://schemas.microsoft.com/office/drawing/2015/9/8/chartex" xmlns:cx2="http://schemas.microsoft.com/office/drawing/2015/10/21/chartex" xmlns:cx3="http://schemas.microsoft.com/office/drawing/2016/5/9/chartex" xmlns:cx4="http://schemas.microsoft.com/office/drawing/2016/5/10/chartex" xmlns:cx5="http://schemas.microsoft.com/office/drawing/2016/5/11/chartex" xmlns:cx6="http://schemas.microsoft.com/office/drawing/2016/5/12/chartex" xmlns:cx7="http://schemas.microsoft.com/office/drawing/2016/5/13/chartex" xmlns:cx8="http://schemas.microsoft.com/office/drawing/2016/5/14/chartex" xmlns:mc="http://schemas.openxmlformats.org/markup-compatibility/2006" xmlns:aink="http://schemas.microsoft.com/office/drawing/2016/ink" xmlns:am3d="http://schemas.microsoft.com/office/drawing/2017/model3d" xmlns:o="urn:schemas-microsoft-com:office:office" xmlns:r="http://schemas.openxmlformats.org/officeDocument/2006/relationships" xmlns:m="http://schemas.openxmlformats.org/officeDocument/2006/math" xmlns:v="urn:schemas-microsoft-com:vml" xmlns:wp14="http://schemas.microsoft.com/office/word/2010/wordprocessingDrawing" xmlns:wp="http://schemas.openxmlformats.org/drawingml/2006/wordprocessingDrawing" xmlns:w10="urn:schemas-microsoft-com:office:word" xmlns:w="http://schemas.openxmlformats.org/wordprocessingml/2006/main" xmlns:w14="http://schemas.microsoft.com/office/word/2010/wordml" xmlns:w15="http://schemas.microsoft.com/office/word/2012/wordml" xmlns:w16cid="http://schemas.microsoft.com/office/word/2016/wordml/cid" xmlns:w16se="http://schemas.microsoft.com/office/word/2015/wordml/symex" xmlns:wpg="http://schemas.microsoft.com/office/word/2010/wordprocessingGroup" xmlns:wpi="http://schemas.microsoft.com/office/word/2010/wordprocessingInk" xmlns:wne="http://schemas.microsoft.com/office/word/2006/wordml" xmlns:wps="http://schemas.microsoft.com/office/word/2010/wordprocessingShape" mc:Ignorable="w14 w15 w16se w16cid wp14">
+<w:endnotes xmlns:wpc="http://schemas.microsoft.com/office/word/2010/wordprocessingCanvas" xmlns:cx="http://schemas.microsoft.com/office/drawing/2014/chartex" xmlns:cx1="http://schemas.microsoft.com/office/drawing/2015/9/8/chartex" xmlns:mc="http://schemas.openxmlformats.org/markup-compatibility/2006" xmlns:o="urn:schemas-microsoft-com:office:office" xmlns:r="http://schemas.openxmlformats.org/officeDocument/2006/relationships" xmlns:m="http://schemas.openxmlformats.org/officeDocument/2006/math" xmlns:v="urn:schemas-microsoft-com:vml" xmlns:wp14="http://schemas.microsoft.com/office/word/2010/wordprocessingDrawing" xmlns:wp="http://schemas.openxmlformats.org/drawingml/2006/wordprocessingDrawing" xmlns:w10="urn:schemas-microsoft-com:office:word" xmlns:w="http://schemas.openxmlformats.org/wordprocessingml/2006/main" xmlns:w14="http://schemas.microsoft.com/office/word/2010/wordml" xmlns:w15="http://schemas.microsoft.com/office/word/2012/wordml" xmlns:w16se="http://schemas.microsoft.com/office/word/2015/wordml/symex" xmlns:wpg="http://schemas.microsoft.com/office/word/2010/wordprocessingGroup" xmlns:wpi="http://schemas.microsoft.com/office/word/2010/wordprocessingInk" xmlns:wne="http://schemas.microsoft.com/office/word/2006/wordml" xmlns:wps="http://schemas.microsoft.com/office/word/2010/wordprocessingShape" mc:Ignorable="w14 w15 w16se wp14">
   <w:endnote w:type="separator" w:id="-1">
     <w:p>
       <w:pPr>
@@ -43438,7 +43577,7 @@
 </file>
 
 <file path=word/footer1.xml><?xml version="1.0" encoding="utf-8"?>
-<w:ftr xmlns:wpc="http://schemas.microsoft.com/office/word/2010/wordprocessingCanvas" xmlns:cx="http://schemas.microsoft.com/office/drawing/2014/chartex" xmlns:cx1="http://schemas.microsoft.com/office/drawing/2015/9/8/chartex" xmlns:cx2="http://schemas.microsoft.com/office/drawing/2015/10/21/chartex" xmlns:cx3="http://schemas.microsoft.com/office/drawing/2016/5/9/chartex" xmlns:cx4="http://schemas.microsoft.com/office/drawing/2016/5/10/chartex" xmlns:cx5="http://schemas.microsoft.com/office/drawing/2016/5/11/chartex" xmlns:cx6="http://schemas.microsoft.com/office/drawing/2016/5/12/chartex" xmlns:cx7="http://schemas.microsoft.com/office/drawing/2016/5/13/chartex" xmlns:cx8="http://schemas.microsoft.com/office/drawing/2016/5/14/chartex" xmlns:mc="http://schemas.openxmlformats.org/markup-compatibility/2006" xmlns:aink="http://schemas.microsoft.com/office/drawing/2016/ink" xmlns:am3d="http://schemas.microsoft.com/office/drawing/2017/model3d" xmlns:o="urn:schemas-microsoft-com:office:office" xmlns:r="http://schemas.openxmlformats.org/officeDocument/2006/relationships" xmlns:m="http://schemas.openxmlformats.org/officeDocument/2006/math" xmlns:v="urn:schemas-microsoft-com:vml" xmlns:wp14="http://schemas.microsoft.com/office/word/2010/wordprocessingDrawing" xmlns:wp="http://schemas.openxmlformats.org/drawingml/2006/wordprocessingDrawing" xmlns:w10="urn:schemas-microsoft-com:office:word" xmlns:w="http://schemas.openxmlformats.org/wordprocessingml/2006/main" xmlns:w14="http://schemas.microsoft.com/office/word/2010/wordml" xmlns:w15="http://schemas.microsoft.com/office/word/2012/wordml" xmlns:w16cid="http://schemas.microsoft.com/office/word/2016/wordml/cid" xmlns:w16se="http://schemas.microsoft.com/office/word/2015/wordml/symex" xmlns:wpg="http://schemas.microsoft.com/office/word/2010/wordprocessingGroup" xmlns:wpi="http://schemas.microsoft.com/office/word/2010/wordprocessingInk" xmlns:wne="http://schemas.microsoft.com/office/word/2006/wordml" xmlns:wps="http://schemas.microsoft.com/office/word/2010/wordprocessingShape" mc:Ignorable="w14 w15 w16se w16cid wp14">
+<w:ftr xmlns:wpc="http://schemas.microsoft.com/office/word/2010/wordprocessingCanvas" xmlns:cx="http://schemas.microsoft.com/office/drawing/2014/chartex" xmlns:cx1="http://schemas.microsoft.com/office/drawing/2015/9/8/chartex" xmlns:mc="http://schemas.openxmlformats.org/markup-compatibility/2006" xmlns:o="urn:schemas-microsoft-com:office:office" xmlns:r="http://schemas.openxmlformats.org/officeDocument/2006/relationships" xmlns:m="http://schemas.openxmlformats.org/officeDocument/2006/math" xmlns:v="urn:schemas-microsoft-com:vml" xmlns:wp14="http://schemas.microsoft.com/office/word/2010/wordprocessingDrawing" xmlns:wp="http://schemas.openxmlformats.org/drawingml/2006/wordprocessingDrawing" xmlns:w10="urn:schemas-microsoft-com:office:word" xmlns:w="http://schemas.openxmlformats.org/wordprocessingml/2006/main" xmlns:w14="http://schemas.microsoft.com/office/word/2010/wordml" xmlns:w15="http://schemas.microsoft.com/office/word/2012/wordml" xmlns:w16se="http://schemas.microsoft.com/office/word/2015/wordml/symex" xmlns:wpg="http://schemas.microsoft.com/office/word/2010/wordprocessingGroup" xmlns:wpi="http://schemas.microsoft.com/office/word/2010/wordprocessingInk" xmlns:wne="http://schemas.microsoft.com/office/word/2006/wordml" xmlns:wps="http://schemas.microsoft.com/office/word/2010/wordprocessingShape" mc:Ignorable="w14 w15 w16se wp14">
   <w:sdt>
     <w:sdtPr>
       <w:id w:val="-2024535435"/>
@@ -43471,7 +43610,7 @@
           <w:rPr>
             <w:noProof/>
           </w:rPr>
-          <w:t>- 1 -</w:t>
+          <w:t>- 2 -</w:t>
         </w:r>
         <w:r>
           <w:rPr>
@@ -43491,7 +43630,7 @@
 </file>
 
 <file path=word/footer2.xml><?xml version="1.0" encoding="utf-8"?>
-<w:ftr xmlns:wpc="http://schemas.microsoft.com/office/word/2010/wordprocessingCanvas" xmlns:cx="http://schemas.microsoft.com/office/drawing/2014/chartex" xmlns:cx1="http://schemas.microsoft.com/office/drawing/2015/9/8/chartex" xmlns:cx2="http://schemas.microsoft.com/office/drawing/2015/10/21/chartex" xmlns:cx3="http://schemas.microsoft.com/office/drawing/2016/5/9/chartex" xmlns:cx4="http://schemas.microsoft.com/office/drawing/2016/5/10/chartex" xmlns:cx5="http://schemas.microsoft.com/office/drawing/2016/5/11/chartex" xmlns:cx6="http://schemas.microsoft.com/office/drawing/2016/5/12/chartex" xmlns:cx7="http://schemas.microsoft.com/office/drawing/2016/5/13/chartex" xmlns:cx8="http://schemas.microsoft.com/office/drawing/2016/5/14/chartex" xmlns:mc="http://schemas.openxmlformats.org/markup-compatibility/2006" xmlns:aink="http://schemas.microsoft.com/office/drawing/2016/ink" xmlns:am3d="http://schemas.microsoft.com/office/drawing/2017/model3d" xmlns:o="urn:schemas-microsoft-com:office:office" xmlns:r="http://schemas.openxmlformats.org/officeDocument/2006/relationships" xmlns:m="http://schemas.openxmlformats.org/officeDocument/2006/math" xmlns:v="urn:schemas-microsoft-com:vml" xmlns:wp14="http://schemas.microsoft.com/office/word/2010/wordprocessingDrawing" xmlns:wp="http://schemas.openxmlformats.org/drawingml/2006/wordprocessingDrawing" xmlns:w10="urn:schemas-microsoft-com:office:word" xmlns:w="http://schemas.openxmlformats.org/wordprocessingml/2006/main" xmlns:w14="http://schemas.microsoft.com/office/word/2010/wordml" xmlns:w15="http://schemas.microsoft.com/office/word/2012/wordml" xmlns:w16cid="http://schemas.microsoft.com/office/word/2016/wordml/cid" xmlns:w16se="http://schemas.microsoft.com/office/word/2015/wordml/symex" xmlns:wpg="http://schemas.microsoft.com/office/word/2010/wordprocessingGroup" xmlns:wpi="http://schemas.microsoft.com/office/word/2010/wordprocessingInk" xmlns:wne="http://schemas.microsoft.com/office/word/2006/wordml" xmlns:wps="http://schemas.microsoft.com/office/word/2010/wordprocessingShape" mc:Ignorable="w14 w15 w16se w16cid wp14">
+<w:ftr xmlns:wpc="http://schemas.microsoft.com/office/word/2010/wordprocessingCanvas" xmlns:cx="http://schemas.microsoft.com/office/drawing/2014/chartex" xmlns:cx1="http://schemas.microsoft.com/office/drawing/2015/9/8/chartex" xmlns:mc="http://schemas.openxmlformats.org/markup-compatibility/2006" xmlns:o="urn:schemas-microsoft-com:office:office" xmlns:r="http://schemas.openxmlformats.org/officeDocument/2006/relationships" xmlns:m="http://schemas.openxmlformats.org/officeDocument/2006/math" xmlns:v="urn:schemas-microsoft-com:vml" xmlns:wp14="http://schemas.microsoft.com/office/word/2010/wordprocessingDrawing" xmlns:wp="http://schemas.openxmlformats.org/drawingml/2006/wordprocessingDrawing" xmlns:w10="urn:schemas-microsoft-com:office:word" xmlns:w="http://schemas.openxmlformats.org/wordprocessingml/2006/main" xmlns:w14="http://schemas.microsoft.com/office/word/2010/wordml" xmlns:w15="http://schemas.microsoft.com/office/word/2012/wordml" xmlns:w16se="http://schemas.microsoft.com/office/word/2015/wordml/symex" xmlns:wpg="http://schemas.microsoft.com/office/word/2010/wordprocessingGroup" xmlns:wpi="http://schemas.microsoft.com/office/word/2010/wordprocessingInk" xmlns:wne="http://schemas.microsoft.com/office/word/2006/wordml" xmlns:wps="http://schemas.microsoft.com/office/word/2010/wordprocessingShape" mc:Ignorable="w14 w15 w16se wp14">
   <w:sdt>
     <w:sdtPr>
       <w:id w:val="1785837798"/>
@@ -43524,7 +43663,7 @@
           <w:rPr>
             <w:noProof/>
           </w:rPr>
-          <w:t>- 30 -</w:t>
+          <w:t>- 22 -</w:t>
         </w:r>
         <w:r>
           <w:rPr>
@@ -43544,7 +43683,7 @@
 </file>
 
 <file path=word/footnotes.xml><?xml version="1.0" encoding="utf-8"?>
-<w:footnotes xmlns:wpc="http://schemas.microsoft.com/office/word/2010/wordprocessingCanvas" xmlns:cx="http://schemas.microsoft.com/office/drawing/2014/chartex" xmlns:cx1="http://schemas.microsoft.com/office/drawing/2015/9/8/chartex" xmlns:cx2="http://schemas.microsoft.com/office/drawing/2015/10/21/chartex" xmlns:cx3="http://schemas.microsoft.com/office/drawing/2016/5/9/chartex" xmlns:cx4="http://schemas.microsoft.com/office/drawing/2016/5/10/chartex" xmlns:cx5="http://schemas.microsoft.com/office/drawing/2016/5/11/chartex" xmlns:cx6="http://schemas.microsoft.com/office/drawing/2016/5/12/chartex" xmlns:cx7="http://schemas.microsoft.com/office/drawing/2016/5/13/chartex" xmlns:cx8="http://schemas.microsoft.com/office/drawing/2016/5/14/chartex" xmlns:mc="http://schemas.openxmlformats.org/markup-compatibility/2006" xmlns:aink="http://schemas.microsoft.com/office/drawing/2016/ink" xmlns:am3d="http://schemas.microsoft.com/office/drawing/2017/model3d" xmlns:o="urn:schemas-microsoft-com:office:office" xmlns:r="http://schemas.openxmlformats.org/officeDocument/2006/relationships" xmlns:m="http://schemas.openxmlformats.org/officeDocument/2006/math" xmlns:v="urn:schemas-microsoft-com:vml" xmlns:wp14="http://schemas.microsoft.com/office/word/2010/wordprocessingDrawing" xmlns:wp="http://schemas.openxmlformats.org/drawingml/2006/wordprocessingDrawing" xmlns:w10="urn:schemas-microsoft-com:office:word" xmlns:w="http://schemas.openxmlformats.org/wordprocessingml/2006/main" xmlns:w14="http://schemas.microsoft.com/office/word/2010/wordml" xmlns:w15="http://schemas.microsoft.com/office/word/2012/wordml" xmlns:w16cid="http://schemas.microsoft.com/office/word/2016/wordml/cid" xmlns:w16se="http://schemas.microsoft.com/office/word/2015/wordml/symex" xmlns:wpg="http://schemas.microsoft.com/office/word/2010/wordprocessingGroup" xmlns:wpi="http://schemas.microsoft.com/office/word/2010/wordprocessingInk" xmlns:wne="http://schemas.microsoft.com/office/word/2006/wordml" xmlns:wps="http://schemas.microsoft.com/office/word/2010/wordprocessingShape" mc:Ignorable="w14 w15 w16se w16cid wp14">
+<w:footnotes xmlns:wpc="http://schemas.microsoft.com/office/word/2010/wordprocessingCanvas" xmlns:cx="http://schemas.microsoft.com/office/drawing/2014/chartex" xmlns:cx1="http://schemas.microsoft.com/office/drawing/2015/9/8/chartex" xmlns:mc="http://schemas.openxmlformats.org/markup-compatibility/2006" xmlns:o="urn:schemas-microsoft-com:office:office" xmlns:r="http://schemas.openxmlformats.org/officeDocument/2006/relationships" xmlns:m="http://schemas.openxmlformats.org/officeDocument/2006/math" xmlns:v="urn:schemas-microsoft-com:vml" xmlns:wp14="http://schemas.microsoft.com/office/word/2010/wordprocessingDrawing" xmlns:wp="http://schemas.openxmlformats.org/drawingml/2006/wordprocessingDrawing" xmlns:w10="urn:schemas-microsoft-com:office:word" xmlns:w="http://schemas.openxmlformats.org/wordprocessingml/2006/main" xmlns:w14="http://schemas.microsoft.com/office/word/2010/wordml" xmlns:w15="http://schemas.microsoft.com/office/word/2012/wordml" xmlns:w16se="http://schemas.microsoft.com/office/word/2015/wordml/symex" xmlns:wpg="http://schemas.microsoft.com/office/word/2010/wordprocessingGroup" xmlns:wpi="http://schemas.microsoft.com/office/word/2010/wordprocessingInk" xmlns:wne="http://schemas.microsoft.com/office/word/2006/wordml" xmlns:wps="http://schemas.microsoft.com/office/word/2010/wordprocessingShape" mc:Ignorable="w14 w15 w16se wp14">
   <w:footnote w:type="separator" w:id="-1">
     <w:p>
       <w:pPr>
@@ -43569,7 +43708,7 @@
 </file>
 
 <file path=word/numbering.xml><?xml version="1.0" encoding="utf-8"?>
-<w:numbering xmlns:wpc="http://schemas.microsoft.com/office/word/2010/wordprocessingCanvas" xmlns:cx="http://schemas.microsoft.com/office/drawing/2014/chartex" xmlns:cx1="http://schemas.microsoft.com/office/drawing/2015/9/8/chartex" xmlns:cx2="http://schemas.microsoft.com/office/drawing/2015/10/21/chartex" xmlns:cx3="http://schemas.microsoft.com/office/drawing/2016/5/9/chartex" xmlns:cx4="http://schemas.microsoft.com/office/drawing/2016/5/10/chartex" xmlns:cx5="http://schemas.microsoft.com/office/drawing/2016/5/11/chartex" xmlns:cx6="http://schemas.microsoft.com/office/drawing/2016/5/12/chartex" xmlns:cx7="http://schemas.microsoft.com/office/drawing/2016/5/13/chartex" xmlns:cx8="http://schemas.microsoft.com/office/drawing/2016/5/14/chartex" xmlns:mc="http://schemas.openxmlformats.org/markup-compatibility/2006" xmlns:aink="http://schemas.microsoft.com/office/drawing/2016/ink" xmlns:am3d="http://schemas.microsoft.com/office/drawing/2017/model3d" xmlns:o="urn:schemas-microsoft-com:office:office" xmlns:r="http://schemas.openxmlformats.org/officeDocument/2006/relationships" xmlns:m="http://schemas.openxmlformats.org/officeDocument/2006/math" xmlns:v="urn:schemas-microsoft-com:vml" xmlns:wp14="http://schemas.microsoft.com/office/word/2010/wordprocessingDrawing" xmlns:wp="http://schemas.openxmlformats.org/drawingml/2006/wordprocessingDrawing" xmlns:w10="urn:schemas-microsoft-com:office:word" xmlns:w="http://schemas.openxmlformats.org/wordprocessingml/2006/main" xmlns:w14="http://schemas.microsoft.com/office/word/2010/wordml" xmlns:w15="http://schemas.microsoft.com/office/word/2012/wordml" xmlns:w16cid="http://schemas.microsoft.com/office/word/2016/wordml/cid" xmlns:w16se="http://schemas.microsoft.com/office/word/2015/wordml/symex" xmlns:wpg="http://schemas.microsoft.com/office/word/2010/wordprocessingGroup" xmlns:wpi="http://schemas.microsoft.com/office/word/2010/wordprocessingInk" xmlns:wne="http://schemas.microsoft.com/office/word/2006/wordml" xmlns:wps="http://schemas.microsoft.com/office/word/2010/wordprocessingShape" mc:Ignorable="w14 w15 w16se w16cid wp14">
+<w:numbering xmlns:wpc="http://schemas.microsoft.com/office/word/2010/wordprocessingCanvas" xmlns:cx="http://schemas.microsoft.com/office/drawing/2014/chartex" xmlns:cx1="http://schemas.microsoft.com/office/drawing/2015/9/8/chartex" xmlns:mc="http://schemas.openxmlformats.org/markup-compatibility/2006" xmlns:o="urn:schemas-microsoft-com:office:office" xmlns:r="http://schemas.openxmlformats.org/officeDocument/2006/relationships" xmlns:m="http://schemas.openxmlformats.org/officeDocument/2006/math" xmlns:v="urn:schemas-microsoft-com:vml" xmlns:wp14="http://schemas.microsoft.com/office/word/2010/wordprocessingDrawing" xmlns:wp="http://schemas.openxmlformats.org/drawingml/2006/wordprocessingDrawing" xmlns:w10="urn:schemas-microsoft-com:office:word" xmlns:w="http://schemas.openxmlformats.org/wordprocessingml/2006/main" xmlns:w14="http://schemas.microsoft.com/office/word/2010/wordml" xmlns:w15="http://schemas.microsoft.com/office/word/2012/wordml" xmlns:w16se="http://schemas.microsoft.com/office/word/2015/wordml/symex" xmlns:wpg="http://schemas.microsoft.com/office/word/2010/wordprocessingGroup" xmlns:wpi="http://schemas.microsoft.com/office/word/2010/wordprocessingInk" xmlns:wne="http://schemas.microsoft.com/office/word/2006/wordml" xmlns:wps="http://schemas.microsoft.com/office/word/2010/wordprocessingShape" mc:Ignorable="w14 w15 w16se wp14">
   <w:abstractNum w:abstractNumId="0" w15:restartNumberingAfterBreak="0">
     <w:nsid w:val="00544144"/>
     <w:multiLevelType w:val="hybridMultilevel"/>
@@ -48807,7 +48946,7 @@
 </file>
 
 <file path=word/styles.xml><?xml version="1.0" encoding="utf-8"?>
-<w:styles xmlns:mc="http://schemas.openxmlformats.org/markup-compatibility/2006" xmlns:r="http://schemas.openxmlformats.org/officeDocument/2006/relationships" xmlns:w="http://schemas.openxmlformats.org/wordprocessingml/2006/main" xmlns:w14="http://schemas.microsoft.com/office/word/2010/wordml" xmlns:w15="http://schemas.microsoft.com/office/word/2012/wordml" xmlns:w16cid="http://schemas.microsoft.com/office/word/2016/wordml/cid" xmlns:w16se="http://schemas.microsoft.com/office/word/2015/wordml/symex" mc:Ignorable="w14 w15 w16se w16cid">
+<w:styles xmlns:mc="http://schemas.openxmlformats.org/markup-compatibility/2006" xmlns:r="http://schemas.openxmlformats.org/officeDocument/2006/relationships" xmlns:w="http://schemas.openxmlformats.org/wordprocessingml/2006/main" xmlns:w14="http://schemas.microsoft.com/office/word/2010/wordml" xmlns:w15="http://schemas.microsoft.com/office/word/2012/wordml" xmlns:w16se="http://schemas.microsoft.com/office/word/2015/wordml/symex" mc:Ignorable="w14 w15 w16se">
   <w:docDefaults>
     <w:rPrDefault>
       <w:rPr>
@@ -48823,7 +48962,7 @@
       </w:pPr>
     </w:pPrDefault>
   </w:docDefaults>
-  <w:latentStyles w:defLockedState="0" w:defUIPriority="99" w:defSemiHidden="0" w:defUnhideWhenUsed="0" w:defQFormat="0" w:count="375">
+  <w:latentStyles w:defLockedState="0" w:defUIPriority="99" w:defSemiHidden="0" w:defUnhideWhenUsed="0" w:defQFormat="0" w:count="371">
     <w:lsdException w:name="Normal" w:uiPriority="0" w:qFormat="1"/>
     <w:lsdException w:name="heading 1" w:uiPriority="9" w:qFormat="1"/>
     <w:lsdException w:name="heading 2" w:semiHidden="1" w:uiPriority="9" w:unhideWhenUsed="1" w:qFormat="1"/>
@@ -48929,6 +49068,7 @@
     <w:lsdException w:name="HTML Sample" w:semiHidden="1" w:unhideWhenUsed="1"/>
     <w:lsdException w:name="HTML Typewriter" w:semiHidden="1" w:unhideWhenUsed="1"/>
     <w:lsdException w:name="HTML Variable" w:semiHidden="1" w:unhideWhenUsed="1"/>
+    <w:lsdException w:name="Normal Table" w:semiHidden="1" w:unhideWhenUsed="1"/>
     <w:lsdException w:name="annotation subject" w:semiHidden="1" w:unhideWhenUsed="1"/>
     <w:lsdException w:name="No List" w:semiHidden="1" w:unhideWhenUsed="1"/>
     <w:lsdException w:name="Outline List 1" w:semiHidden="1" w:unhideWhenUsed="1"/>
@@ -48975,8 +49115,10 @@
     <w:lsdException w:name="Table Subtle 2" w:semiHidden="1" w:unhideWhenUsed="1"/>
     <w:lsdException w:name="Table Web 1" w:semiHidden="1" w:unhideWhenUsed="1"/>
     <w:lsdException w:name="Table Web 2" w:semiHidden="1" w:unhideWhenUsed="1"/>
+    <w:lsdException w:name="Table Web 3" w:semiHidden="1" w:unhideWhenUsed="1"/>
     <w:lsdException w:name="Balloon Text" w:semiHidden="1" w:unhideWhenUsed="1"/>
     <w:lsdException w:name="Table Grid" w:uiPriority="39"/>
+    <w:lsdException w:name="Table Theme" w:semiHidden="1" w:unhideWhenUsed="1"/>
     <w:lsdException w:name="Placeholder Text" w:semiHidden="1"/>
     <w:lsdException w:name="No Spacing" w:uiPriority="1" w:qFormat="1"/>
     <w:lsdException w:name="Light Shading" w:uiPriority="60"/>
@@ -49192,10 +49334,6 @@
     <w:lsdException w:name="List Table 5 Dark Accent 6" w:uiPriority="50"/>
     <w:lsdException w:name="List Table 6 Colorful Accent 6" w:uiPriority="51"/>
     <w:lsdException w:name="List Table 7 Colorful Accent 6" w:uiPriority="52"/>
-    <w:lsdException w:name="Mention" w:semiHidden="1" w:unhideWhenUsed="1"/>
-    <w:lsdException w:name="Smart Hyperlink" w:semiHidden="1" w:unhideWhenUsed="1"/>
-    <w:lsdException w:name="Hashtag" w:semiHidden="1" w:unhideWhenUsed="1"/>
-    <w:lsdException w:name="Unresolved Mention" w:semiHidden="1" w:unhideWhenUsed="1"/>
   </w:latentStyles>
   <w:style w:type="paragraph" w:default="1" w:styleId="Normal">
     <w:name w:val="Normal"/>
@@ -49832,7 +49970,7 @@
 </file>
 
 <file path=customXml/itemProps1.xml><?xml version="1.0" encoding="utf-8"?>
-<ds:datastoreItem xmlns:ds="http://schemas.openxmlformats.org/officeDocument/2006/customXml" ds:itemID="{568D2C0C-E360-4AA5-BE59-E35B92D7A3F6}">
+<ds:datastoreItem xmlns:ds="http://schemas.openxmlformats.org/officeDocument/2006/customXml" ds:itemID="{F79E5A2E-BB1E-40AF-8D06-61458A6DB587}">
   <ds:schemaRefs>
     <ds:schemaRef ds:uri="http://schemas.openxmlformats.org/officeDocument/2006/bibliography"/>
   </ds:schemaRefs>

</xml_diff>